<commit_message>
Bot para enviar emails
</commit_message>
<xml_diff>
--- a/Monografia.docx
+++ b/Monografia.docx
@@ -1055,6 +1055,14 @@
           <w:rFonts w:ascii="Arial" w:hAnsi="Arial" w:cs="Arial"/>
         </w:rPr>
       </w:pPr>
+      <w:commentRangeStart w:id="0"/>
+      <w:commentRangeEnd w:id="0"/>
+      <w:r>
+        <w:rPr>
+          <w:rStyle w:val="CommentReference"/>
+        </w:rPr>
+        <w:commentReference w:id="0"/>
+      </w:r>
     </w:p>
     <w:p>
       <w:pPr>
@@ -1689,9 +1697,9 @@
           <w:sz w:val="28"/>
         </w:rPr>
         <w:sectPr>
-          <w:headerReference w:type="even" r:id="rId9"/>
-          <w:headerReference w:type="default" r:id="rId10"/>
-          <w:footerReference w:type="default" r:id="rId11"/>
+          <w:headerReference w:type="even" r:id="rId13"/>
+          <w:headerReference w:type="default" r:id="rId14"/>
+          <w:footerReference w:type="default" r:id="rId15"/>
           <w:pgSz w:w="11907" w:h="16840" w:code="9"/>
           <w:pgMar w:top="1701" w:right="1418" w:bottom="1418" w:left="1701" w:header="720" w:footer="720" w:gutter="0"/>
           <w:pgNumType w:start="1"/>
@@ -2221,10 +2229,20 @@
       <w:r>
         <w:br w:type="page"/>
       </w:r>
+      <w:commentRangeStart w:id="1"/>
       <w:r>
         <w:lastRenderedPageBreak/>
         <w:t>Resumo</w:t>
       </w:r>
+      <w:commentRangeEnd w:id="1"/>
+      <w:r>
+        <w:rPr>
+          <w:rStyle w:val="CommentReference"/>
+          <w:rFonts w:ascii="Times New Roman" w:hAnsi="Times New Roman"/>
+          <w:b w:val="0"/>
+        </w:rPr>
+        <w:commentReference w:id="1"/>
+      </w:r>
     </w:p>
     <w:p>
       <w:pPr>
@@ -2232,6 +2250,7 @@
           <w:bCs/>
         </w:rPr>
       </w:pPr>
+      <w:commentRangeStart w:id="2"/>
       <w:r>
         <w:rPr>
           <w:bCs/>
@@ -2242,184 +2261,49 @@
         <w:rPr>
           <w:bCs/>
         </w:rPr>
-        <w:t xml:space="preserve">aplicados de forma passiva (como aulas EAD e conteúdo baseados em hipermídia) quanto de forma ativa (como plataforma com suporte à submissão de tarefas interação com o docente responsável, conhecidos como </w:t>
-      </w:r>
-      <w:proofErr w:type="spellStart"/>
+        <w:t>aplicados de forma passiva (como aulas EAD e conteúdo baseados em hipermídia) quanto de forma ativa (como plataforma com suporte à submissão de tarefas interação com o docente responsável, conhecidos como moodle).</w:t>
+      </w:r>
       <w:r>
         <w:rPr>
           <w:bCs/>
         </w:rPr>
-        <w:t>moodle</w:t>
-      </w:r>
-      <w:proofErr w:type="spellEnd"/>
+        <w:t xml:space="preserve"> </w:t>
+      </w:r>
+      <w:commentRangeEnd w:id="2"/>
+      <w:r>
+        <w:rPr>
+          <w:rStyle w:val="CommentReference"/>
+        </w:rPr>
+        <w:commentReference w:id="2"/>
+      </w:r>
       <w:r>
         <w:rPr>
           <w:bCs/>
         </w:rPr>
-        <w:t>).</w:t>
-      </w:r>
-    </w:p>
-    <w:p>
-      <w:pPr>
-        <w:rPr>
-          <w:color w:val="FF0000"/>
-        </w:rPr>
-      </w:pPr>
-      <w:r>
-        <w:rPr>
-          <w:b/>
-          <w:color w:val="FF0000"/>
-        </w:rPr>
-        <w:t>Observação 1:</w:t>
-      </w:r>
-      <w:r>
-        <w:rPr>
-          <w:color w:val="FF0000"/>
-        </w:rPr>
-        <w:t xml:space="preserve"> Esta seção é ob</w:t>
-      </w:r>
-      <w:r>
-        <w:rPr>
-          <w:color w:val="FF0000"/>
-        </w:rPr>
-        <w:t>rigatória</w:t>
-      </w:r>
-      <w:r>
-        <w:rPr>
-          <w:color w:val="FF0000"/>
-        </w:rPr>
-        <w:t>.</w:t>
-      </w:r>
-    </w:p>
-    <w:p>
-      <w:pPr>
-        <w:rPr>
-          <w:color w:val="FF0000"/>
-        </w:rPr>
-      </w:pPr>
-      <w:r>
-        <w:rPr>
-          <w:b/>
-          <w:color w:val="FF0000"/>
-        </w:rPr>
-        <w:t>Observação 2:</w:t>
-      </w:r>
-      <w:r>
-        <w:rPr>
-          <w:color w:val="FF0000"/>
-        </w:rPr>
-        <w:t xml:space="preserve">  O resumo deve apresentar de forma concisa os pontos relevantes do texto. Deve ter o objetivo de abrevia o tempo do leitor e estimular a consulta ao texto completo da monografia.</w:t>
-      </w:r>
-    </w:p>
-    <w:p>
-      <w:pPr>
-        <w:rPr>
-          <w:color w:val="FF0000"/>
-        </w:rPr>
-      </w:pPr>
-      <w:r>
-        <w:rPr>
-          <w:b/>
-          <w:color w:val="FF0000"/>
-        </w:rPr>
-        <w:t>Observação 3:</w:t>
-      </w:r>
-      <w:r>
-        <w:rPr>
-          <w:color w:val="FF0000"/>
-        </w:rPr>
-        <w:t xml:space="preserve">   Deve ser redigido em parágrafo único, através de uma seqüência de frases concisas e ob</w:t>
-      </w:r>
-      <w:r>
-        <w:rPr>
-          <w:color w:val="FF0000"/>
-        </w:rPr>
-        <w:t>jetivas e com espaçamento duplo.</w:t>
-      </w:r>
-    </w:p>
-    <w:p>
-      <w:pPr>
-        <w:rPr>
-          <w:color w:val="FF0000"/>
-        </w:rPr>
-      </w:pPr>
-      <w:r>
-        <w:rPr>
-          <w:b/>
-          <w:color w:val="FF0000"/>
-        </w:rPr>
-        <w:t>Observação 4:</w:t>
-      </w:r>
-      <w:r>
-        <w:rPr>
-          <w:color w:val="FF0000"/>
-        </w:rPr>
-        <w:t xml:space="preserve">   O resumo nã</w:t>
-      </w:r>
-      <w:r>
-        <w:rPr>
-          <w:color w:val="FF0000"/>
-        </w:rPr>
-        <w:t>o deve ultrapassar 500 palavras.</w:t>
-      </w:r>
-    </w:p>
-    <w:p>
-      <w:pPr>
-        <w:rPr>
-          <w:color w:val="FF0000"/>
-        </w:rPr>
-      </w:pPr>
-      <w:r>
-        <w:rPr>
-          <w:b/>
-          <w:color w:val="FF0000"/>
-        </w:rPr>
-        <w:t xml:space="preserve">Observação </w:t>
-      </w:r>
-      <w:r>
-        <w:rPr>
-          <w:b/>
-          <w:color w:val="FF0000"/>
-        </w:rPr>
-        <w:t>5</w:t>
-      </w:r>
-      <w:r>
-        <w:rPr>
-          <w:b/>
-          <w:color w:val="FF0000"/>
-        </w:rPr>
-        <w:t>:</w:t>
-      </w:r>
-      <w:r>
-        <w:rPr>
-          <w:color w:val="FF0000"/>
-        </w:rPr>
-        <w:t xml:space="preserve">  </w:t>
-      </w:r>
-      <w:r>
-        <w:rPr>
-          <w:color w:val="FF0000"/>
-        </w:rPr>
-        <w:t>Mais informações sobre a escrita de resumo, consulte a norma NBR 6028/</w:t>
-      </w:r>
-      <w:r>
-        <w:rPr>
-          <w:color w:val="FF0000"/>
-        </w:rPr>
-        <w:t>1990</w:t>
-      </w:r>
-      <w:r>
-        <w:rPr>
-          <w:color w:val="FF0000"/>
-        </w:rPr>
-        <w:t xml:space="preserve"> para escrita de resumos.</w:t>
-      </w:r>
-    </w:p>
-    <w:p>
-      <w:r>
-        <w:t xml:space="preserve"> </w:t>
-      </w:r>
-    </w:p>
+        <w:t xml:space="preserve">O desenvolvimento tem como objetivo mostrar com mais clareza qual a situação atual com relação ao preparo e amparo aos profissionais da educação, a pandemia na qual o mundo se encontra serviu como base para mostrar a importância dessa infraestrutura, e mostrar como ela se encontra e o que é mais ou menos desenvolvido na mesma é extremamente valioso para que uma melhora seja possível. </w:t>
+      </w:r>
+      <w:r>
+        <w:rPr>
+          <w:bCs/>
+        </w:rPr>
+        <w:t>Preparar os futuros professores para pelo menos utilizar ferramentas que estão disponíveis no mercado e o primeiro passo para união das habilidades necessárias para criação dessas ferramentas com a expertise no assunto que elas serão utilizadas, Y. Lee levanta essa necessidade em seu artigo “</w:t>
+      </w:r>
+      <w:r>
+        <w:rPr>
+          <w:bCs/>
+          <w:i/>
+          <w:iCs/>
+        </w:rPr>
+        <w:t>The dilema is that software engineers who have technical knolodge of computer programming usually do not possess enough pedagogical contente knowloedge while teacher who have expertise in pedagogical contente knowledge normally do not know about software development processes.</w:t>
+      </w:r>
+      <w:r>
+        <w:rPr>
+          <w:bCs/>
+        </w:rPr>
+        <w:t>”(Young Jin, 2011, p.1).</w:t>
+      </w:r>
+    </w:p>
+    <w:p/>
     <w:p>
       <w:pPr>
         <w:pStyle w:val="pre"/>
@@ -4812,81 +4696,12 @@
       <w:r>
         <w:br w:type="page"/>
       </w:r>
-      <w:bookmarkStart w:id="0" w:name="_Toc223175047"/>
-      <w:bookmarkStart w:id="1" w:name="_Toc223880326"/>
-      <w:bookmarkStart w:id="2" w:name="_Toc356937015"/>
+      <w:bookmarkStart w:id="3" w:name="_Toc223175047"/>
+      <w:bookmarkStart w:id="4" w:name="_Toc223880326"/>
+      <w:bookmarkStart w:id="5" w:name="_Toc356937015"/>
       <w:r>
         <w:lastRenderedPageBreak/>
         <w:t>Lista de Abreviaturas</w:t>
-      </w:r>
-      <w:bookmarkEnd w:id="0"/>
-      <w:bookmarkEnd w:id="1"/>
-      <w:bookmarkEnd w:id="2"/>
-    </w:p>
-    <w:p>
-      <w:pPr>
-        <w:rPr>
-          <w:color w:val="FF0000"/>
-        </w:rPr>
-      </w:pPr>
-      <w:r>
-        <w:rPr>
-          <w:b/>
-          <w:color w:val="FF0000"/>
-        </w:rPr>
-        <w:t>Observação</w:t>
-      </w:r>
-      <w:r>
-        <w:rPr>
-          <w:b/>
-          <w:color w:val="FF0000"/>
-        </w:rPr>
-        <w:t>:</w:t>
-      </w:r>
-      <w:r>
-        <w:rPr>
-          <w:color w:val="FF0000"/>
-        </w:rPr>
-        <w:t xml:space="preserve"> Est</w:t>
-      </w:r>
-      <w:r>
-        <w:rPr>
-          <w:color w:val="FF0000"/>
-        </w:rPr>
-        <w:t xml:space="preserve">a seção </w:t>
-      </w:r>
-      <w:r>
-        <w:rPr>
-          <w:color w:val="FF0000"/>
-        </w:rPr>
-        <w:t xml:space="preserve">é </w:t>
-      </w:r>
-      <w:r>
-        <w:rPr>
-          <w:color w:val="FF0000"/>
-        </w:rPr>
-        <w:t>opcional.</w:t>
-      </w:r>
-      <w:r>
-        <w:rPr>
-          <w:color w:val="FF0000"/>
-        </w:rPr>
-        <w:t xml:space="preserve"> Insira-a na monografia caso haja uma quantidade razoável de abreviaturas.</w:t>
-      </w:r>
-    </w:p>
-    <w:p>
-      <w:pPr>
-        <w:pStyle w:val="Heading1"/>
-      </w:pPr>
-      <w:r>
-        <w:br w:type="page"/>
-      </w:r>
-      <w:bookmarkStart w:id="3" w:name="_Toc223175048"/>
-      <w:bookmarkStart w:id="4" w:name="_Toc223880327"/>
-      <w:bookmarkStart w:id="5" w:name="_Toc356937016"/>
-      <w:r>
-        <w:lastRenderedPageBreak/>
-        <w:t>Lista de Símbolos</w:t>
       </w:r>
       <w:bookmarkEnd w:id="3"/>
       <w:bookmarkEnd w:id="4"/>
@@ -4940,7 +4755,7 @@
         <w:rPr>
           <w:color w:val="FF0000"/>
         </w:rPr>
-        <w:t xml:space="preserve"> Insira-a na monografia caso haja uma quantidade razoável de símbolos.</w:t>
+        <w:t xml:space="preserve"> Insira-a na monografia caso haja uma quantidade razoável de abreviaturas.</w:t>
       </w:r>
     </w:p>
     <w:p>
@@ -4950,12 +4765,12 @@
       <w:r>
         <w:br w:type="page"/>
       </w:r>
-      <w:bookmarkStart w:id="6" w:name="_Toc223175049"/>
-      <w:bookmarkStart w:id="7" w:name="_Toc223880328"/>
-      <w:bookmarkStart w:id="8" w:name="_Toc356937017"/>
+      <w:bookmarkStart w:id="6" w:name="_Toc223175048"/>
+      <w:bookmarkStart w:id="7" w:name="_Toc223880327"/>
+      <w:bookmarkStart w:id="8" w:name="_Toc356937016"/>
       <w:r>
         <w:lastRenderedPageBreak/>
-        <w:t>Lista de Gráficos</w:t>
+        <w:t>Lista de Símbolos</w:t>
       </w:r>
       <w:bookmarkEnd w:id="6"/>
       <w:bookmarkEnd w:id="7"/>
@@ -5009,61 +4824,7 @@
         <w:rPr>
           <w:color w:val="FF0000"/>
         </w:rPr>
-        <w:t xml:space="preserve"> Insira-a na monografia caso haja gráficos ao decorrer do texto.</w:t>
-      </w:r>
-    </w:p>
-    <w:p>
-      <w:pPr>
-        <w:rPr>
-          <w:b/>
-          <w:color w:val="FF0000"/>
-        </w:rPr>
-      </w:pPr>
-      <w:r>
-        <w:rPr>
-          <w:b/>
-          <w:color w:val="FF0000"/>
-        </w:rPr>
-        <w:t>Sugest</w:t>
-      </w:r>
-      <w:r>
-        <w:rPr>
-          <w:b/>
-          <w:color w:val="FF0000"/>
-        </w:rPr>
-        <w:t>ão</w:t>
-      </w:r>
-      <w:r>
-        <w:rPr>
-          <w:b/>
-          <w:color w:val="FF0000"/>
-        </w:rPr>
-        <w:t>:</w:t>
-      </w:r>
-      <w:r>
-        <w:rPr>
-          <w:b/>
-          <w:color w:val="FF0000"/>
-        </w:rPr>
-        <w:t xml:space="preserve"> </w:t>
-      </w:r>
-      <w:r>
-        <w:rPr>
-          <w:color w:val="FF0000"/>
-        </w:rPr>
-        <w:t xml:space="preserve">Utilize o índice de ilustrações (gráficos) </w:t>
-      </w:r>
-      <w:r>
-        <w:rPr>
-          <w:color w:val="FF0000"/>
-        </w:rPr>
-        <w:t xml:space="preserve">do Word </w:t>
-      </w:r>
-      <w:r>
-        <w:rPr>
-          <w:color w:val="FF0000"/>
-        </w:rPr>
-        <w:t>para gerar automaticamente esta lista.</w:t>
+        <w:t xml:space="preserve"> Insira-a na monografia caso haja uma quantidade razoável de símbolos.</w:t>
       </w:r>
     </w:p>
     <w:p>
@@ -5073,12 +4834,12 @@
       <w:r>
         <w:br w:type="page"/>
       </w:r>
-      <w:bookmarkStart w:id="9" w:name="_Toc223175050"/>
-      <w:bookmarkStart w:id="10" w:name="_Toc223880329"/>
-      <w:bookmarkStart w:id="11" w:name="_Toc356937018"/>
+      <w:bookmarkStart w:id="9" w:name="_Toc223175049"/>
+      <w:bookmarkStart w:id="10" w:name="_Toc223880328"/>
+      <w:bookmarkStart w:id="11" w:name="_Toc356937017"/>
       <w:r>
         <w:lastRenderedPageBreak/>
-        <w:t>Lista de Tabelas</w:t>
+        <w:t>Lista de Gráficos</w:t>
       </w:r>
       <w:bookmarkEnd w:id="9"/>
       <w:bookmarkEnd w:id="10"/>
@@ -5132,7 +4893,7 @@
         <w:rPr>
           <w:color w:val="FF0000"/>
         </w:rPr>
-        <w:t xml:space="preserve"> Insira-a na monografia caso haja tabelas ao decorrer do texto.</w:t>
+        <w:t xml:space="preserve"> Insira-a na monografia caso haja gráficos ao decorrer do texto.</w:t>
       </w:r>
     </w:p>
     <w:p>
@@ -5174,19 +4935,7 @@
         <w:rPr>
           <w:color w:val="FF0000"/>
         </w:rPr>
-        <w:t>Utilize o índice de ilustrações (</w:t>
-      </w:r>
-      <w:r>
-        <w:rPr>
-          <w:color w:val="FF0000"/>
-        </w:rPr>
-        <w:t>tabelas</w:t>
-      </w:r>
-      <w:r>
-        <w:rPr>
-          <w:color w:val="FF0000"/>
-        </w:rPr>
-        <w:t xml:space="preserve">) </w:t>
+        <w:t xml:space="preserve">Utilize o índice de ilustrações (gráficos) </w:t>
       </w:r>
       <w:r>
         <w:rPr>
@@ -5203,24 +4952,17 @@
     </w:p>
     <w:p>
       <w:pPr>
-        <w:rPr>
-          <w:color w:val="FF0000"/>
-        </w:rPr>
-      </w:pPr>
-    </w:p>
-    <w:p>
-      <w:pPr>
         <w:pStyle w:val="Heading1"/>
       </w:pPr>
       <w:r>
         <w:br w:type="page"/>
       </w:r>
-      <w:bookmarkStart w:id="12" w:name="_Toc223175051"/>
-      <w:bookmarkStart w:id="13" w:name="_Toc223880330"/>
-      <w:bookmarkStart w:id="14" w:name="_Toc356937019"/>
+      <w:bookmarkStart w:id="12" w:name="_Toc223175050"/>
+      <w:bookmarkStart w:id="13" w:name="_Toc223880329"/>
+      <w:bookmarkStart w:id="14" w:name="_Toc356937018"/>
       <w:r>
         <w:lastRenderedPageBreak/>
-        <w:t>Lista de Figuras</w:t>
+        <w:t>Lista de Tabelas</w:t>
       </w:r>
       <w:bookmarkEnd w:id="12"/>
       <w:bookmarkEnd w:id="13"/>
@@ -5274,6 +5016,148 @@
         <w:rPr>
           <w:color w:val="FF0000"/>
         </w:rPr>
+        <w:t xml:space="preserve"> Insira-a na monografia caso haja tabelas ao decorrer do texto.</w:t>
+      </w:r>
+    </w:p>
+    <w:p>
+      <w:pPr>
+        <w:rPr>
+          <w:b/>
+          <w:color w:val="FF0000"/>
+        </w:rPr>
+      </w:pPr>
+      <w:r>
+        <w:rPr>
+          <w:b/>
+          <w:color w:val="FF0000"/>
+        </w:rPr>
+        <w:t>Sugest</w:t>
+      </w:r>
+      <w:r>
+        <w:rPr>
+          <w:b/>
+          <w:color w:val="FF0000"/>
+        </w:rPr>
+        <w:t>ão</w:t>
+      </w:r>
+      <w:r>
+        <w:rPr>
+          <w:b/>
+          <w:color w:val="FF0000"/>
+        </w:rPr>
+        <w:t>:</w:t>
+      </w:r>
+      <w:r>
+        <w:rPr>
+          <w:b/>
+          <w:color w:val="FF0000"/>
+        </w:rPr>
+        <w:t xml:space="preserve"> </w:t>
+      </w:r>
+      <w:r>
+        <w:rPr>
+          <w:color w:val="FF0000"/>
+        </w:rPr>
+        <w:t>Utilize o índice de ilustrações (</w:t>
+      </w:r>
+      <w:r>
+        <w:rPr>
+          <w:color w:val="FF0000"/>
+        </w:rPr>
+        <w:t>tabelas</w:t>
+      </w:r>
+      <w:r>
+        <w:rPr>
+          <w:color w:val="FF0000"/>
+        </w:rPr>
+        <w:t xml:space="preserve">) </w:t>
+      </w:r>
+      <w:r>
+        <w:rPr>
+          <w:color w:val="FF0000"/>
+        </w:rPr>
+        <w:t xml:space="preserve">do Word </w:t>
+      </w:r>
+      <w:r>
+        <w:rPr>
+          <w:color w:val="FF0000"/>
+        </w:rPr>
+        <w:t>para gerar automaticamente esta lista.</w:t>
+      </w:r>
+    </w:p>
+    <w:p>
+      <w:pPr>
+        <w:rPr>
+          <w:color w:val="FF0000"/>
+        </w:rPr>
+      </w:pPr>
+    </w:p>
+    <w:p>
+      <w:pPr>
+        <w:pStyle w:val="Heading1"/>
+      </w:pPr>
+      <w:r>
+        <w:br w:type="page"/>
+      </w:r>
+      <w:bookmarkStart w:id="15" w:name="_Toc223175051"/>
+      <w:bookmarkStart w:id="16" w:name="_Toc223880330"/>
+      <w:bookmarkStart w:id="17" w:name="_Toc356937019"/>
+      <w:r>
+        <w:lastRenderedPageBreak/>
+        <w:t>Lista de Figuras</w:t>
+      </w:r>
+      <w:bookmarkEnd w:id="15"/>
+      <w:bookmarkEnd w:id="16"/>
+      <w:bookmarkEnd w:id="17"/>
+    </w:p>
+    <w:p>
+      <w:pPr>
+        <w:rPr>
+          <w:color w:val="FF0000"/>
+        </w:rPr>
+      </w:pPr>
+      <w:r>
+        <w:rPr>
+          <w:b/>
+          <w:color w:val="FF0000"/>
+        </w:rPr>
+        <w:t>Observação</w:t>
+      </w:r>
+      <w:r>
+        <w:rPr>
+          <w:b/>
+          <w:color w:val="FF0000"/>
+        </w:rPr>
+        <w:t>:</w:t>
+      </w:r>
+      <w:r>
+        <w:rPr>
+          <w:color w:val="FF0000"/>
+        </w:rPr>
+        <w:t xml:space="preserve"> Est</w:t>
+      </w:r>
+      <w:r>
+        <w:rPr>
+          <w:color w:val="FF0000"/>
+        </w:rPr>
+        <w:t xml:space="preserve">a seção </w:t>
+      </w:r>
+      <w:r>
+        <w:rPr>
+          <w:color w:val="FF0000"/>
+        </w:rPr>
+        <w:t xml:space="preserve">é </w:t>
+      </w:r>
+      <w:r>
+        <w:rPr>
+          <w:color w:val="FF0000"/>
+        </w:rPr>
+        <w:t>opcional.</w:t>
+      </w:r>
+      <w:r>
+        <w:rPr>
+          <w:color w:val="FF0000"/>
+        </w:rPr>
         <w:t xml:space="preserve"> Insira-a na monografia caso haja figuras ao decorrer do texto.</w:t>
       </w:r>
     </w:p>
@@ -5346,7 +5230,7 @@
     <w:p>
       <w:pPr>
         <w:sectPr>
-          <w:headerReference w:type="default" r:id="rId12"/>
+          <w:headerReference w:type="default" r:id="rId16"/>
           <w:pgSz w:w="11907" w:h="16840" w:code="9"/>
           <w:pgMar w:top="1701" w:right="1134" w:bottom="1134" w:left="1701" w:header="720" w:footer="720" w:gutter="0"/>
           <w:pgNumType w:fmt="lowerRoman" w:start="1"/>
@@ -5358,148 +5242,12 @@
       <w:pPr>
         <w:pStyle w:val="Heading1"/>
       </w:pPr>
-      <w:bookmarkStart w:id="15" w:name="_Toc223175052"/>
-      <w:bookmarkStart w:id="16" w:name="_Toc223880331"/>
-      <w:bookmarkStart w:id="17" w:name="_Toc356937020"/>
+      <w:bookmarkStart w:id="18" w:name="_Toc223175052"/>
+      <w:bookmarkStart w:id="19" w:name="_Toc223880331"/>
+      <w:bookmarkStart w:id="20" w:name="_Toc356937020"/>
       <w:r>
         <w:lastRenderedPageBreak/>
         <w:t>CAPÍTULO 1: INTRODUÇÃO</w:t>
-      </w:r>
-      <w:bookmarkEnd w:id="15"/>
-      <w:bookmarkEnd w:id="16"/>
-      <w:bookmarkEnd w:id="17"/>
-    </w:p>
-    <w:p>
-      <w:pPr>
-        <w:rPr>
-          <w:color w:val="FF0000"/>
-        </w:rPr>
-      </w:pPr>
-      <w:r>
-        <w:rPr>
-          <w:b/>
-          <w:color w:val="FF0000"/>
-        </w:rPr>
-        <w:t xml:space="preserve">Observação: </w:t>
-      </w:r>
-      <w:r>
-        <w:rPr>
-          <w:color w:val="FF0000"/>
-        </w:rPr>
-        <w:t>O texto da monografia (marcado como estilo normal do Word)  deve utilizar fonte Times New Roman tamanho 12pt com espaçamento 1,5 entre linhas, conforme já configurado neste documento. Utilizar papel A4.</w:t>
-      </w:r>
-    </w:p>
-    <w:p>
-      <w:pPr>
-        <w:rPr>
-          <w:color w:val="FF0000"/>
-        </w:rPr>
-      </w:pPr>
-      <w:r>
-        <w:rPr>
-          <w:b/>
-          <w:color w:val="FF0000"/>
-        </w:rPr>
-        <w:t xml:space="preserve">Observação: </w:t>
-      </w:r>
-      <w:r>
-        <w:rPr>
-          <w:color w:val="FF0000"/>
-        </w:rPr>
-        <w:t>Margens: Superior e esquerda: 3,0 cm; Inferior e direita: 2,0 cm</w:t>
-      </w:r>
-    </w:p>
-    <w:p>
-      <w:pPr>
-        <w:rPr>
-          <w:color w:val="FF0000"/>
-        </w:rPr>
-      </w:pPr>
-      <w:r>
-        <w:rPr>
-          <w:b/>
-          <w:color w:val="FF0000"/>
-        </w:rPr>
-        <w:t>Observação:</w:t>
-      </w:r>
-      <w:r>
-        <w:rPr>
-          <w:color w:val="FF0000"/>
-        </w:rPr>
-        <w:t xml:space="preserve"> </w:t>
-      </w:r>
-      <w:r>
-        <w:rPr>
-          <w:color w:val="FF0000"/>
-        </w:rPr>
-        <w:t>Sugere-se que a monografia tenha entre</w:t>
-      </w:r>
-      <w:r>
-        <w:rPr>
-          <w:color w:val="FF0000"/>
-        </w:rPr>
-        <w:t xml:space="preserve"> 30 a 50 páginas.</w:t>
-      </w:r>
-    </w:p>
-    <w:p>
-      <w:pPr>
-        <w:rPr>
-          <w:color w:val="FF0000"/>
-        </w:rPr>
-      </w:pPr>
-      <w:r>
-        <w:rPr>
-          <w:b/>
-          <w:color w:val="FF0000"/>
-        </w:rPr>
-        <w:t>Observação:</w:t>
-      </w:r>
-      <w:r>
-        <w:rPr>
-          <w:color w:val="FF0000"/>
-        </w:rPr>
-        <w:t xml:space="preserve"> </w:t>
-      </w:r>
-      <w:r>
-        <w:rPr>
-          <w:color w:val="FF0000"/>
-        </w:rPr>
-        <w:t>Outras r</w:t>
-      </w:r>
-      <w:r>
-        <w:rPr>
-          <w:color w:val="FF0000"/>
-        </w:rPr>
-        <w:t>ecomendações</w:t>
-      </w:r>
-      <w:r>
-        <w:rPr>
-          <w:color w:val="FF0000"/>
-        </w:rPr>
-        <w:t xml:space="preserve">: </w:t>
-      </w:r>
-      <w:r>
-        <w:rPr>
-          <w:color w:val="FF0000"/>
-        </w:rPr>
-        <w:t>(i) Substituir todos os textos marcados em vermelho; e (ii) Seções que forem opcionais e não forem utilizadas na monografia podem ser retiradas.</w:t>
-      </w:r>
-    </w:p>
-    <w:p>
-      <w:pPr>
-        <w:pStyle w:val="Heading2"/>
-      </w:pPr>
-      <w:bookmarkStart w:id="18" w:name="_Toc223175053"/>
-      <w:bookmarkStart w:id="19" w:name="_Toc223880332"/>
-      <w:bookmarkStart w:id="20" w:name="_Toc356937021"/>
-      <w:r>
-        <w:t xml:space="preserve">1.1. </w:t>
-      </w:r>
-      <w:r>
-        <w:t>Contextualização</w:t>
-      </w:r>
-      <w:r>
-        <w:t xml:space="preserve"> e Motivação</w:t>
       </w:r>
       <w:bookmarkEnd w:id="18"/>
       <w:bookmarkEnd w:id="19"/>
@@ -5513,23 +5261,129 @@
       </w:pPr>
       <w:r>
         <w:rPr>
-          <w:color w:val="FF0000"/>
-        </w:rPr>
-        <w:t xml:space="preserve">Nesta seção descrevem-se a área de pesquisa na qual o trabalho está inserido, o problema e/ou as circunstâncias que motivaram o projeto e as potenciais contribuições oriundas de sua realização. Além disso, é necessário sintetizar o que foi feito no Projeto I, caso o aluno esteja matriculado atualmente no Projeto II. </w:t>
+          <w:b/>
+          <w:color w:val="FF0000"/>
+        </w:rPr>
+        <w:t xml:space="preserve">Observação: </w:t>
+      </w:r>
+      <w:r>
+        <w:rPr>
+          <w:color w:val="FF0000"/>
+        </w:rPr>
+        <w:t>O texto da monografia (marcado como estilo normal do Word)  deve utilizar fonte Times New Roman tamanho 12pt com espaçamento 1,5 entre linhas, conforme já configurado neste documento. Utilizar papel A4.</w:t>
+      </w:r>
+    </w:p>
+    <w:p>
+      <w:pPr>
+        <w:rPr>
+          <w:color w:val="FF0000"/>
+        </w:rPr>
+      </w:pPr>
+      <w:r>
+        <w:rPr>
+          <w:b/>
+          <w:color w:val="FF0000"/>
+        </w:rPr>
+        <w:t xml:space="preserve">Observação: </w:t>
+      </w:r>
+      <w:r>
+        <w:rPr>
+          <w:color w:val="FF0000"/>
+        </w:rPr>
+        <w:t>Margens: Superior e esquerda: 3,0 cm; Inferior e direita: 2,0 cm</w:t>
+      </w:r>
+    </w:p>
+    <w:p>
+      <w:pPr>
+        <w:rPr>
+          <w:color w:val="FF0000"/>
+        </w:rPr>
+      </w:pPr>
+      <w:r>
+        <w:rPr>
+          <w:b/>
+          <w:color w:val="FF0000"/>
+        </w:rPr>
+        <w:t>Observação:</w:t>
+      </w:r>
+      <w:r>
+        <w:rPr>
+          <w:color w:val="FF0000"/>
+        </w:rPr>
+        <w:t xml:space="preserve"> </w:t>
+      </w:r>
+      <w:r>
+        <w:rPr>
+          <w:color w:val="FF0000"/>
+        </w:rPr>
+        <w:t>Sugere-se que a monografia tenha entre</w:t>
+      </w:r>
+      <w:r>
+        <w:rPr>
+          <w:color w:val="FF0000"/>
+        </w:rPr>
+        <w:t xml:space="preserve"> 30 a 50 páginas.</w:t>
+      </w:r>
+    </w:p>
+    <w:p>
+      <w:pPr>
+        <w:rPr>
+          <w:color w:val="FF0000"/>
+        </w:rPr>
+      </w:pPr>
+      <w:r>
+        <w:rPr>
+          <w:b/>
+          <w:color w:val="FF0000"/>
+        </w:rPr>
+        <w:t>Observação:</w:t>
+      </w:r>
+      <w:r>
+        <w:rPr>
+          <w:color w:val="FF0000"/>
+        </w:rPr>
+        <w:t xml:space="preserve"> </w:t>
+      </w:r>
+      <w:r>
+        <w:rPr>
+          <w:color w:val="FF0000"/>
+        </w:rPr>
+        <w:t>Outras r</w:t>
+      </w:r>
+      <w:r>
+        <w:rPr>
+          <w:color w:val="FF0000"/>
+        </w:rPr>
+        <w:t>ecomendações</w:t>
+      </w:r>
+      <w:r>
+        <w:rPr>
+          <w:color w:val="FF0000"/>
+        </w:rPr>
+        <w:t xml:space="preserve">: </w:t>
+      </w:r>
+      <w:r>
+        <w:rPr>
+          <w:color w:val="FF0000"/>
+        </w:rPr>
+        <w:t>(i) Substituir todos os textos marcados em vermelho; e (ii) Seções que forem opcionais e não forem utilizadas na monografia podem ser retiradas.</w:t>
       </w:r>
     </w:p>
     <w:p>
       <w:pPr>
         <w:pStyle w:val="Heading2"/>
       </w:pPr>
-      <w:bookmarkStart w:id="21" w:name="_Toc223175054"/>
-      <w:bookmarkStart w:id="22" w:name="_Toc223880333"/>
-      <w:bookmarkStart w:id="23" w:name="_Toc356937022"/>
-      <w:r>
-        <w:t xml:space="preserve">1.2. </w:t>
-      </w:r>
-      <w:r>
-        <w:t>Objetivos</w:t>
+      <w:bookmarkStart w:id="21" w:name="_Toc223175053"/>
+      <w:bookmarkStart w:id="22" w:name="_Toc223880332"/>
+      <w:bookmarkStart w:id="23" w:name="_Toc356937021"/>
+      <w:r>
+        <w:t xml:space="preserve">1.1. </w:t>
+      </w:r>
+      <w:r>
+        <w:t>Contextualização</w:t>
+      </w:r>
+      <w:r>
+        <w:t xml:space="preserve"> e Motivação</w:t>
       </w:r>
       <w:bookmarkEnd w:id="21"/>
       <w:bookmarkEnd w:id="22"/>
@@ -5545,21 +5399,21 @@
         <w:rPr>
           <w:color w:val="FF0000"/>
         </w:rPr>
-        <w:t>Indique claramente quais são os objetivos do trabalho, caracterizando de forma sucinta o que se pretende atingir e os principais resultados. Não indicar como os objetivos serão atingidos; isto deve ser feito em seção posterior.</w:t>
+        <w:t xml:space="preserve">Nesta seção descrevem-se a área de pesquisa na qual o trabalho está inserido, o problema e/ou as circunstâncias que motivaram o projeto e as potenciais contribuições oriundas de sua realização. Além disso, é necessário sintetizar o que foi feito no Projeto I, caso o aluno esteja matriculado atualmente no Projeto II. </w:t>
       </w:r>
     </w:p>
     <w:p>
       <w:pPr>
         <w:pStyle w:val="Heading2"/>
       </w:pPr>
-      <w:bookmarkStart w:id="24" w:name="_Toc223175055"/>
-      <w:bookmarkStart w:id="25" w:name="_Toc223880334"/>
-      <w:bookmarkStart w:id="26" w:name="_Toc356937023"/>
-      <w:r>
-        <w:t>1.3</w:t>
-      </w:r>
-      <w:r>
-        <w:t>. Organização do Trabalho</w:t>
+      <w:bookmarkStart w:id="24" w:name="_Toc223175054"/>
+      <w:bookmarkStart w:id="25" w:name="_Toc223880333"/>
+      <w:bookmarkStart w:id="26" w:name="_Toc356937022"/>
+      <w:r>
+        <w:t xml:space="preserve">1.2. </w:t>
+      </w:r>
+      <w:r>
+        <w:t>Objetivos</w:t>
       </w:r>
       <w:bookmarkEnd w:id="24"/>
       <w:bookmarkEnd w:id="25"/>
@@ -5575,6 +5429,36 @@
         <w:rPr>
           <w:color w:val="FF0000"/>
         </w:rPr>
+        <w:t>Indique claramente quais são os objetivos do trabalho, caracterizando de forma sucinta o que se pretende atingir e os principais resultados. Não indicar como os objetivos serão atingidos; isto deve ser feito em seção posterior.</w:t>
+      </w:r>
+    </w:p>
+    <w:p>
+      <w:pPr>
+        <w:pStyle w:val="Heading2"/>
+      </w:pPr>
+      <w:bookmarkStart w:id="27" w:name="_Toc223175055"/>
+      <w:bookmarkStart w:id="28" w:name="_Toc223880334"/>
+      <w:bookmarkStart w:id="29" w:name="_Toc356937023"/>
+      <w:r>
+        <w:t>1.3</w:t>
+      </w:r>
+      <w:r>
+        <w:t>. Organização do Trabalho</w:t>
+      </w:r>
+      <w:bookmarkEnd w:id="27"/>
+      <w:bookmarkEnd w:id="28"/>
+      <w:bookmarkEnd w:id="29"/>
+    </w:p>
+    <w:p>
+      <w:pPr>
+        <w:rPr>
+          <w:color w:val="FF0000"/>
+        </w:rPr>
+      </w:pPr>
+      <w:r>
+        <w:rPr>
+          <w:color w:val="FF0000"/>
+        </w:rPr>
         <w:t xml:space="preserve">Escreva um parágrafo que resume cada um dos demais capítulos da monografia, fazendo referência a cada um deles – como no exemplo que segue. Indique também a existência de apêndices e anexos, se houver. </w:t>
       </w:r>
     </w:p>
@@ -5606,10 +5490,10 @@
       <w:r>
         <w:br w:type="page"/>
       </w:r>
-      <w:bookmarkStart w:id="27" w:name="_Toc19248589"/>
-      <w:bookmarkStart w:id="28" w:name="_Toc223175056"/>
-      <w:bookmarkStart w:id="29" w:name="_Toc223880335"/>
-      <w:bookmarkStart w:id="30" w:name="_Toc356937024"/>
+      <w:bookmarkStart w:id="30" w:name="_Toc19248589"/>
+      <w:bookmarkStart w:id="31" w:name="_Toc223175056"/>
+      <w:bookmarkStart w:id="32" w:name="_Toc223880335"/>
+      <w:bookmarkStart w:id="33" w:name="_Toc356937024"/>
       <w:r>
         <w:lastRenderedPageBreak/>
         <w:t>CAPÍTULO 2</w:t>
@@ -5620,29 +5504,29 @@
       <w:r>
         <w:t xml:space="preserve"> </w:t>
       </w:r>
-      <w:bookmarkEnd w:id="27"/>
+      <w:bookmarkEnd w:id="30"/>
       <w:r>
         <w:t>REVISÃO BIBLIOGRÁFICA</w:t>
-      </w:r>
-      <w:bookmarkEnd w:id="28"/>
-      <w:bookmarkEnd w:id="29"/>
-      <w:bookmarkEnd w:id="30"/>
-    </w:p>
-    <w:p>
-      <w:pPr>
-        <w:pStyle w:val="Heading2"/>
-      </w:pPr>
-      <w:bookmarkStart w:id="31" w:name="_Toc19248590"/>
-      <w:bookmarkStart w:id="32" w:name="_Toc223175057"/>
-      <w:bookmarkStart w:id="33" w:name="_Toc223880336"/>
-      <w:bookmarkStart w:id="34" w:name="_Toc356937025"/>
-      <w:r>
-        <w:t>2.1. Considerações Iniciais</w:t>
       </w:r>
       <w:bookmarkEnd w:id="31"/>
       <w:bookmarkEnd w:id="32"/>
       <w:bookmarkEnd w:id="33"/>
+    </w:p>
+    <w:p>
+      <w:pPr>
+        <w:pStyle w:val="Heading2"/>
+      </w:pPr>
+      <w:bookmarkStart w:id="34" w:name="_Toc19248590"/>
+      <w:bookmarkStart w:id="35" w:name="_Toc223175057"/>
+      <w:bookmarkStart w:id="36" w:name="_Toc223880336"/>
+      <w:bookmarkStart w:id="37" w:name="_Toc356937025"/>
+      <w:r>
+        <w:t>2.1. Considerações Iniciais</w:t>
+      </w:r>
       <w:bookmarkEnd w:id="34"/>
+      <w:bookmarkEnd w:id="35"/>
+      <w:bookmarkEnd w:id="36"/>
+      <w:bookmarkEnd w:id="37"/>
     </w:p>
     <w:p>
       <w:pPr>
@@ -5682,7 +5566,7 @@
         </w:rPr>
         <w:t xml:space="preserve">As </w:t>
       </w:r>
-      <w:bookmarkStart w:id="35" w:name="_Toc19248594"/>
+      <w:bookmarkStart w:id="38" w:name="_Toc19248594"/>
       <w:r>
         <w:rPr>
           <w:color w:val="FF0000"/>
@@ -5698,22 +5582,22 @@
           <w:szCs w:val="24"/>
         </w:rPr>
       </w:pPr>
-      <w:bookmarkStart w:id="36" w:name="_Toc223175058"/>
-      <w:bookmarkStart w:id="37" w:name="_Toc223880337"/>
-      <w:bookmarkStart w:id="38" w:name="_Toc356937026"/>
+      <w:bookmarkStart w:id="39" w:name="_Toc223175058"/>
+      <w:bookmarkStart w:id="40" w:name="_Toc223880337"/>
+      <w:bookmarkStart w:id="41" w:name="_Toc356937026"/>
       <w:r>
         <w:t>2.2. Subtítulo</w:t>
       </w:r>
-      <w:bookmarkEnd w:id="35"/>
-      <w:bookmarkEnd w:id="36"/>
+      <w:bookmarkEnd w:id="38"/>
+      <w:bookmarkEnd w:id="39"/>
       <w:r>
         <w:t xml:space="preserve"> 2</w:t>
       </w:r>
       <w:r>
         <w:t>.2</w:t>
       </w:r>
-      <w:bookmarkEnd w:id="37"/>
-      <w:bookmarkEnd w:id="38"/>
+      <w:bookmarkEnd w:id="40"/>
+      <w:bookmarkEnd w:id="41"/>
     </w:p>
     <w:p>
       <w:pPr>
@@ -5722,32 +5606,32 @@
           <w:color w:val="FF0000"/>
         </w:rPr>
       </w:pPr>
-      <w:bookmarkStart w:id="39" w:name="_Toc19248595"/>
-      <w:bookmarkStart w:id="40" w:name="_Toc223175059"/>
-      <w:bookmarkStart w:id="41" w:name="_Toc223880338"/>
-      <w:bookmarkStart w:id="42" w:name="_Toc356937027"/>
+      <w:bookmarkStart w:id="42" w:name="_Toc19248595"/>
+      <w:bookmarkStart w:id="43" w:name="_Toc223175059"/>
+      <w:bookmarkStart w:id="44" w:name="_Toc223880338"/>
+      <w:bookmarkStart w:id="45" w:name="_Toc356937027"/>
       <w:r>
         <w:rPr>
           <w:color w:val="FF0000"/>
         </w:rPr>
         <w:t>2.2.1</w:t>
       </w:r>
-      <w:bookmarkEnd w:id="39"/>
+      <w:bookmarkEnd w:id="42"/>
       <w:r>
         <w:rPr>
           <w:color w:val="FF0000"/>
         </w:rPr>
         <w:t>. Subtítulo</w:t>
       </w:r>
-      <w:bookmarkEnd w:id="40"/>
+      <w:bookmarkEnd w:id="43"/>
       <w:r>
         <w:rPr>
           <w:color w:val="FF0000"/>
         </w:rPr>
         <w:t xml:space="preserve"> 2.2.1</w:t>
       </w:r>
-      <w:bookmarkEnd w:id="41"/>
-      <w:bookmarkEnd w:id="42"/>
+      <w:bookmarkEnd w:id="44"/>
+      <w:bookmarkEnd w:id="45"/>
     </w:p>
     <w:p>
       <w:pPr>
@@ -5756,10 +5640,10 @@
           <w:color w:val="FF0000"/>
         </w:rPr>
       </w:pPr>
-      <w:bookmarkStart w:id="43" w:name="_Toc19248597"/>
-      <w:bookmarkStart w:id="44" w:name="_Toc223175060"/>
-      <w:bookmarkStart w:id="45" w:name="_Toc223880339"/>
-      <w:bookmarkStart w:id="46" w:name="_Toc356937028"/>
+      <w:bookmarkStart w:id="46" w:name="_Toc19248597"/>
+      <w:bookmarkStart w:id="47" w:name="_Toc223175060"/>
+      <w:bookmarkStart w:id="48" w:name="_Toc223880339"/>
+      <w:bookmarkStart w:id="49" w:name="_Toc356937028"/>
       <w:r>
         <w:rPr>
           <w:color w:val="FF0000"/>
@@ -5772,90 +5656,90 @@
         </w:rPr>
         <w:t xml:space="preserve">. </w:t>
       </w:r>
-      <w:bookmarkEnd w:id="43"/>
+      <w:bookmarkEnd w:id="46"/>
       <w:r>
         <w:rPr>
           <w:color w:val="FF0000"/>
         </w:rPr>
         <w:t>Subtítulo</w:t>
       </w:r>
-      <w:bookmarkEnd w:id="44"/>
+      <w:bookmarkEnd w:id="47"/>
       <w:r>
         <w:rPr>
           <w:color w:val="FF0000"/>
         </w:rPr>
         <w:t xml:space="preserve"> 2.2.2</w:t>
-      </w:r>
-      <w:bookmarkEnd w:id="45"/>
-      <w:bookmarkEnd w:id="46"/>
-    </w:p>
-    <w:p>
-      <w:pPr>
-        <w:pStyle w:val="Heading2"/>
-      </w:pPr>
-      <w:bookmarkStart w:id="47" w:name="_Toc223175061"/>
-      <w:bookmarkStart w:id="48" w:name="_Toc223880340"/>
-      <w:bookmarkStart w:id="49" w:name="_Toc356937029"/>
-      <w:r>
-        <w:t>2.3</w:t>
-      </w:r>
-      <w:r>
-        <w:t>. Subtítulo</w:t>
-      </w:r>
-      <w:bookmarkEnd w:id="47"/>
-      <w:r>
-        <w:t xml:space="preserve"> 2.3</w:t>
       </w:r>
       <w:bookmarkEnd w:id="48"/>
       <w:bookmarkEnd w:id="49"/>
     </w:p>
     <w:p>
       <w:pPr>
-        <w:pStyle w:val="Heading3"/>
-        <w:rPr>
-          <w:color w:val="FF0000"/>
-        </w:rPr>
-      </w:pPr>
-      <w:bookmarkStart w:id="50" w:name="_Toc223175062"/>
-      <w:bookmarkStart w:id="51" w:name="_Toc223880341"/>
-      <w:bookmarkStart w:id="52" w:name="_Toc356937030"/>
-      <w:r>
-        <w:rPr>
-          <w:color w:val="FF0000"/>
-        </w:rPr>
-        <w:t>2.3.1. Subtítulo</w:t>
+        <w:pStyle w:val="Heading2"/>
+      </w:pPr>
+      <w:bookmarkStart w:id="50" w:name="_Toc223175061"/>
+      <w:bookmarkStart w:id="51" w:name="_Toc223880340"/>
+      <w:bookmarkStart w:id="52" w:name="_Toc356937029"/>
+      <w:r>
+        <w:t>2.3</w:t>
+      </w:r>
+      <w:r>
+        <w:t>. Subtítulo</w:t>
       </w:r>
       <w:bookmarkEnd w:id="50"/>
       <w:r>
-        <w:rPr>
-          <w:color w:val="FF0000"/>
-        </w:rPr>
-        <w:t xml:space="preserve"> 2.3.1</w:t>
+        <w:t xml:space="preserve"> 2.3</w:t>
       </w:r>
       <w:bookmarkEnd w:id="51"/>
       <w:bookmarkEnd w:id="52"/>
     </w:p>
-    <w:p/>
-    <w:p>
-      <w:pPr>
-        <w:pStyle w:val="Heading2"/>
-      </w:pPr>
-      <w:bookmarkStart w:id="53" w:name="_Toc223175063"/>
-      <w:bookmarkStart w:id="54" w:name="_Toc223880342"/>
-      <w:bookmarkStart w:id="55" w:name="_Toc356937031"/>
-      <w:r>
-        <w:t>2.</w:t>
-      </w:r>
-      <w:r>
-        <w:t>4</w:t>
-      </w:r>
-      <w:r>
-        <w:t>. Considerações Finais</w:t>
+    <w:p>
+      <w:pPr>
+        <w:pStyle w:val="Heading3"/>
+        <w:rPr>
+          <w:color w:val="FF0000"/>
+        </w:rPr>
+      </w:pPr>
+      <w:bookmarkStart w:id="53" w:name="_Toc223175062"/>
+      <w:bookmarkStart w:id="54" w:name="_Toc223880341"/>
+      <w:bookmarkStart w:id="55" w:name="_Toc356937030"/>
+      <w:r>
+        <w:rPr>
+          <w:color w:val="FF0000"/>
+        </w:rPr>
+        <w:t>2.3.1. Subtítulo</w:t>
       </w:r>
       <w:bookmarkEnd w:id="53"/>
+      <w:r>
+        <w:rPr>
+          <w:color w:val="FF0000"/>
+        </w:rPr>
+        <w:t xml:space="preserve"> 2.3.1</w:t>
+      </w:r>
       <w:bookmarkEnd w:id="54"/>
       <w:bookmarkEnd w:id="55"/>
     </w:p>
+    <w:p/>
+    <w:p>
+      <w:pPr>
+        <w:pStyle w:val="Heading2"/>
+      </w:pPr>
+      <w:bookmarkStart w:id="56" w:name="_Toc223175063"/>
+      <w:bookmarkStart w:id="57" w:name="_Toc223880342"/>
+      <w:bookmarkStart w:id="58" w:name="_Toc356937031"/>
+      <w:r>
+        <w:t>2.</w:t>
+      </w:r>
+      <w:r>
+        <w:t>4</w:t>
+      </w:r>
+      <w:r>
+        <w:t>. Considerações Finais</w:t>
+      </w:r>
+      <w:bookmarkEnd w:id="56"/>
+      <w:bookmarkEnd w:id="57"/>
+      <w:bookmarkEnd w:id="58"/>
+    </w:p>
     <w:p>
       <w:pPr>
         <w:rPr>
@@ -5915,35 +5799,20 @@
       <w:pPr>
         <w:pStyle w:val="Heading1"/>
       </w:pPr>
-      <w:bookmarkStart w:id="56" w:name="_Toc19248598"/>
-      <w:bookmarkStart w:id="57" w:name="_Toc223175064"/>
-      <w:bookmarkStart w:id="58" w:name="_Toc223880343"/>
-      <w:bookmarkStart w:id="59" w:name="_Toc356937032"/>
+      <w:bookmarkStart w:id="59" w:name="_Toc19248598"/>
+      <w:bookmarkStart w:id="60" w:name="_Toc223175064"/>
+      <w:bookmarkStart w:id="61" w:name="_Toc223880343"/>
+      <w:bookmarkStart w:id="62" w:name="_Toc356937032"/>
       <w:r>
         <w:lastRenderedPageBreak/>
         <w:t xml:space="preserve">CAPÍTULO 3: </w:t>
       </w:r>
-      <w:bookmarkEnd w:id="56"/>
+      <w:bookmarkEnd w:id="59"/>
       <w:r>
         <w:t>DESENVOLVIMENTO</w:t>
       </w:r>
       <w:r>
         <w:t xml:space="preserve"> DO TRABALHO</w:t>
-      </w:r>
-      <w:bookmarkEnd w:id="57"/>
-      <w:bookmarkEnd w:id="58"/>
-      <w:bookmarkEnd w:id="59"/>
-    </w:p>
-    <w:p>
-      <w:pPr>
-        <w:pStyle w:val="Heading2"/>
-      </w:pPr>
-      <w:bookmarkStart w:id="60" w:name="_Toc223175065"/>
-      <w:bookmarkStart w:id="61" w:name="_Toc223880344"/>
-      <w:bookmarkStart w:id="62" w:name="_Toc356937033"/>
-      <w:bookmarkStart w:id="63" w:name="_Toc19248607"/>
-      <w:r>
-        <w:t>3.1. Considerações Iniciais</w:t>
       </w:r>
       <w:bookmarkEnd w:id="60"/>
       <w:bookmarkEnd w:id="61"/>
@@ -5951,100 +5820,85 @@
     </w:p>
     <w:p>
       <w:pPr>
-        <w:rPr>
-          <w:color w:val="FF0000"/>
-        </w:rPr>
-      </w:pPr>
-      <w:r>
-        <w:rPr>
-          <w:color w:val="FF0000"/>
-        </w:rPr>
-        <w:t>Neste capítulo o projeto deve ser detalhadamente descrito, de modo que o leitor identifique todos os passos da metodologia adotada, bem como todos os recursos e técnicas utilizados. Além disso, e quando for o caso, os resultados e sua avaliação devem ser descritos e analisados.</w:t>
-      </w:r>
-    </w:p>
-    <w:p>
-      <w:pPr>
-        <w:rPr>
-          <w:color w:val="FF0000"/>
-        </w:rPr>
-      </w:pPr>
-      <w:r>
-        <w:rPr>
-          <w:color w:val="FF0000"/>
-        </w:rPr>
-        <w:t>Em particular, nesta seção (Considera</w:t>
-      </w:r>
-      <w:r>
-        <w:rPr>
-          <w:color w:val="FF0000"/>
-        </w:rPr>
-        <w:t>ções Iniciais), deve-se descrever</w:t>
-      </w:r>
-      <w:r>
-        <w:rPr>
-          <w:color w:val="FF0000"/>
-        </w:rPr>
-        <w:t xml:space="preserve"> sucintamente o que será apresentado neste capítulo.</w:t>
-      </w:r>
-    </w:p>
-    <w:p>
-      <w:pPr>
-        <w:rPr>
-          <w:color w:val="FF0000"/>
-        </w:rPr>
-      </w:pPr>
-      <w:r>
-        <w:rPr>
-          <w:color w:val="FF0000"/>
-        </w:rPr>
-        <w:t>As seções a seguir podem ser organizadas da forma que melhor se adequar à sua monografia, contudo, são sugeridas as seguintes.</w:t>
-      </w:r>
-    </w:p>
-    <w:p>
-      <w:pPr>
         <w:pStyle w:val="Heading2"/>
       </w:pPr>
-      <w:bookmarkStart w:id="64" w:name="_Toc223175066"/>
-      <w:bookmarkStart w:id="65" w:name="_Toc223880345"/>
-      <w:bookmarkStart w:id="66" w:name="_Toc356937034"/>
-      <w:r>
-        <w:t>3.2</w:t>
-      </w:r>
-      <w:r>
-        <w:t>.</w:t>
-      </w:r>
-      <w:r>
-        <w:t xml:space="preserve"> Projeto</w:t>
-      </w:r>
+      <w:bookmarkStart w:id="63" w:name="_Toc223175065"/>
+      <w:bookmarkStart w:id="64" w:name="_Toc223880344"/>
+      <w:bookmarkStart w:id="65" w:name="_Toc356937033"/>
+      <w:bookmarkStart w:id="66" w:name="_Toc19248607"/>
+      <w:r>
+        <w:t>3.1. Considerações Iniciais</w:t>
+      </w:r>
+      <w:bookmarkEnd w:id="63"/>
       <w:bookmarkEnd w:id="64"/>
       <w:bookmarkEnd w:id="65"/>
-      <w:bookmarkEnd w:id="66"/>
-    </w:p>
-    <w:p>
-      <w:pPr>
-        <w:rPr>
-          <w:color w:val="FF0000"/>
-        </w:rPr>
-      </w:pPr>
-      <w:r>
-        <w:rPr>
-          <w:color w:val="FF0000"/>
-        </w:rPr>
-        <w:t>Nesta seção descreva os objetivos do trabalho, sua proposta e a metodologia geral para seu desenvolvimento (por exemplo, apresente a arquitetura do sistema que foi implementado, descrevendo a função de cada um de seus módulos; ou apresente todos os passos de um processo que deverá ser executado). O detalhamento do trabalho executado (por exemplo, como foi implementado cada módulo do sistema, ou cada etapa de um processo) deve ser feito na seção seguinte.</w:t>
+    </w:p>
+    <w:p>
+      <w:pPr>
+        <w:rPr>
+          <w:color w:val="FF0000"/>
+        </w:rPr>
+      </w:pPr>
+      <w:r>
+        <w:rPr>
+          <w:color w:val="FF0000"/>
+        </w:rPr>
+        <w:t>Neste capítulo o projeto deve ser detalhadamente descrito, de modo que o leitor identifique todos os passos da metodologia adotada, bem como todos os recursos e técnicas utilizados. Além disso, e quando for o caso, os resultados e sua avaliação devem ser descritos e analisados.</w:t>
+      </w:r>
+    </w:p>
+    <w:p>
+      <w:pPr>
+        <w:rPr>
+          <w:color w:val="FF0000"/>
+        </w:rPr>
+      </w:pPr>
+      <w:r>
+        <w:rPr>
+          <w:color w:val="FF0000"/>
+        </w:rPr>
+        <w:t>Em particular, nesta seção (Considera</w:t>
+      </w:r>
+      <w:r>
+        <w:rPr>
+          <w:color w:val="FF0000"/>
+        </w:rPr>
+        <w:t>ções Iniciais), deve-se descrever</w:t>
+      </w:r>
+      <w:r>
+        <w:rPr>
+          <w:color w:val="FF0000"/>
+        </w:rPr>
+        <w:t xml:space="preserve"> sucintamente o que será apresentado neste capítulo.</w:t>
+      </w:r>
+    </w:p>
+    <w:p>
+      <w:pPr>
+        <w:rPr>
+          <w:color w:val="FF0000"/>
+        </w:rPr>
+      </w:pPr>
+      <w:r>
+        <w:rPr>
+          <w:color w:val="FF0000"/>
+        </w:rPr>
+        <w:t>As seções a seguir podem ser organizadas da forma que melhor se adequar à sua monografia, contudo, são sugeridas as seguintes.</w:t>
       </w:r>
     </w:p>
     <w:p>
       <w:pPr>
         <w:pStyle w:val="Heading2"/>
       </w:pPr>
-      <w:bookmarkStart w:id="67" w:name="_Toc223175067"/>
-      <w:bookmarkStart w:id="68" w:name="_Toc223880346"/>
-      <w:bookmarkStart w:id="69" w:name="_Toc356937035"/>
-      <w:r>
-        <w:t>3.3</w:t>
-      </w:r>
-      <w:r>
-        <w:t>. Descrição das Atividades Realizadas</w:t>
+      <w:bookmarkStart w:id="67" w:name="_Toc223175066"/>
+      <w:bookmarkStart w:id="68" w:name="_Toc223880345"/>
+      <w:bookmarkStart w:id="69" w:name="_Toc356937034"/>
+      <w:r>
+        <w:t>3.2</w:t>
+      </w:r>
+      <w:r>
+        <w:t>.</w:t>
+      </w:r>
+      <w:r>
+        <w:t xml:space="preserve"> Projeto</w:t>
       </w:r>
       <w:bookmarkEnd w:id="67"/>
       <w:bookmarkEnd w:id="68"/>
@@ -6060,47 +5914,21 @@
         <w:rPr>
           <w:color w:val="FF0000"/>
         </w:rPr>
-        <w:t xml:space="preserve">Nesta seção </w:t>
-      </w:r>
-      <w:r>
-        <w:rPr>
-          <w:color w:val="FF0000"/>
-        </w:rPr>
-        <w:t>o aluno deve descrever</w:t>
-      </w:r>
-      <w:r>
-        <w:rPr>
-          <w:color w:val="FF0000"/>
-        </w:rPr>
-        <w:t xml:space="preserve"> em detalhes cada etapa da metodologia descrita na seção anterior. Identifique todos os recursos/técnicas/sistemas utilizados em cada etapa.</w:t>
-      </w:r>
-    </w:p>
-    <w:p>
-      <w:pPr>
-        <w:pStyle w:val="NormalWeb"/>
-        <w:tabs>
-          <w:tab w:val="left" w:pos="717"/>
-        </w:tabs>
-        <w:spacing w:before="0" w:after="0"/>
-        <w:rPr>
-          <w:rFonts w:ascii="Verdana" w:hAnsi="Verdana"/>
-          <w:lang w:val="pt-BR"/>
-        </w:rPr>
-      </w:pPr>
+        <w:t>Nesta seção descreva os objetivos do trabalho, sua proposta e a metodologia geral para seu desenvolvimento (por exemplo, apresente a arquitetura do sistema que foi implementado, descrevendo a função de cada um de seus módulos; ou apresente todos os passos de um processo que deverá ser executado). O detalhamento do trabalho executado (por exemplo, como foi implementado cada módulo do sistema, ou cada etapa de um processo) deve ser feito na seção seguinte.</w:t>
+      </w:r>
     </w:p>
     <w:p>
       <w:pPr>
         <w:pStyle w:val="Heading2"/>
       </w:pPr>
-      <w:bookmarkStart w:id="70" w:name="_Toc223175068"/>
-      <w:bookmarkStart w:id="71" w:name="_Toc223880347"/>
-      <w:bookmarkStart w:id="72" w:name="_Toc356937036"/>
-      <w:r>
-        <w:lastRenderedPageBreak/>
-        <w:t>3.4</w:t>
-      </w:r>
-      <w:r>
-        <w:t>. Resultados Obtidos</w:t>
+      <w:bookmarkStart w:id="70" w:name="_Toc223175067"/>
+      <w:bookmarkStart w:id="71" w:name="_Toc223880346"/>
+      <w:bookmarkStart w:id="72" w:name="_Toc356937035"/>
+      <w:r>
+        <w:t>3.3</w:t>
+      </w:r>
+      <w:r>
+        <w:t>. Descrição das Atividades Realizadas</w:t>
       </w:r>
       <w:bookmarkEnd w:id="70"/>
       <w:bookmarkEnd w:id="71"/>
@@ -6116,19 +5944,31 @@
         <w:rPr>
           <w:color w:val="FF0000"/>
         </w:rPr>
-        <w:t>Nesta seção descreva o processo de obtenção dos resultados obtidos e analise-os à luz dos objetivos iniciais, bem como dos eventuais usuários (humanos ou não) de tais resultados. Preferencialmente, utilize critérios estabelecidos na área de pesquisa de seu projeto.</w:t>
-      </w:r>
-      <w:r>
-        <w:rPr>
-          <w:color w:val="FF0000"/>
-        </w:rPr>
-        <w:t xml:space="preserve"> Discuta sobre critérios utilizados para a validação do sistema, bem como os testes utilizados (se for o caso).</w:t>
-      </w:r>
-    </w:p>
-    <w:p>
-      <w:pPr>
-        <w:rPr>
-          <w:color w:val="FF0000"/>
+        <w:t xml:space="preserve">Nesta seção </w:t>
+      </w:r>
+      <w:r>
+        <w:rPr>
+          <w:color w:val="FF0000"/>
+        </w:rPr>
+        <w:t>o aluno deve descrever</w:t>
+      </w:r>
+      <w:r>
+        <w:rPr>
+          <w:color w:val="FF0000"/>
+        </w:rPr>
+        <w:t xml:space="preserve"> em detalhes cada etapa da metodologia descrita na seção anterior. Identifique todos os recursos/técnicas/sistemas utilizados em cada etapa.</w:t>
+      </w:r>
+    </w:p>
+    <w:p>
+      <w:pPr>
+        <w:pStyle w:val="NormalWeb"/>
+        <w:tabs>
+          <w:tab w:val="left" w:pos="717"/>
+        </w:tabs>
+        <w:spacing w:before="0" w:after="0"/>
+        <w:rPr>
+          <w:rFonts w:ascii="Verdana" w:hAnsi="Verdana"/>
+          <w:lang w:val="pt-BR"/>
         </w:rPr>
       </w:pPr>
     </w:p>
@@ -6136,120 +5976,89 @@
       <w:pPr>
         <w:pStyle w:val="Heading2"/>
       </w:pPr>
-      <w:bookmarkStart w:id="73" w:name="_Toc356937037"/>
-      <w:r>
-        <w:t xml:space="preserve">3.5. </w:t>
-      </w:r>
-      <w:r>
-        <w:t>Dificuldades e Limitações</w:t>
+      <w:bookmarkStart w:id="73" w:name="_Toc223175068"/>
+      <w:bookmarkStart w:id="74" w:name="_Toc223880347"/>
+      <w:bookmarkStart w:id="75" w:name="_Toc356937036"/>
+      <w:r>
+        <w:lastRenderedPageBreak/>
+        <w:t>3.4</w:t>
+      </w:r>
+      <w:r>
+        <w:t>. Resultados Obtidos</w:t>
       </w:r>
       <w:bookmarkEnd w:id="73"/>
-    </w:p>
-    <w:p>
-      <w:r>
-        <w:rPr>
-          <w:color w:val="FF0000"/>
-        </w:rPr>
-        <w:t xml:space="preserve">Nesta seção, descreva as principais dificuldades e limitações encontradas durante a condução do trabalho. Sintetize lições aprendidas e comente sobre direções alternativas, se for o caso. Se pertinente, faça uma análise crítica da abordagem adotada em seu projeto, ou seja, você a considera adequada? Ela é limitada sob algum aspecto? </w:t>
-      </w:r>
-    </w:p>
-    <w:p>
-      <w:pPr>
-        <w:rPr>
-          <w:color w:val="FF0000"/>
-        </w:rPr>
-      </w:pPr>
-    </w:p>
-    <w:p>
-      <w:pPr>
-        <w:pStyle w:val="Heading2"/>
-      </w:pPr>
-      <w:bookmarkStart w:id="74" w:name="_Toc223175069"/>
-      <w:bookmarkStart w:id="75" w:name="_Toc223880348"/>
-      <w:bookmarkStart w:id="76" w:name="_Toc356937038"/>
-      <w:r>
-        <w:t>3.</w:t>
-      </w:r>
-      <w:r>
-        <w:t>6</w:t>
-      </w:r>
-      <w:r>
-        <w:t>. Considerações Finais</w:t>
-      </w:r>
       <w:bookmarkEnd w:id="74"/>
       <w:bookmarkEnd w:id="75"/>
+    </w:p>
+    <w:p>
+      <w:pPr>
+        <w:rPr>
+          <w:color w:val="FF0000"/>
+        </w:rPr>
+      </w:pPr>
+      <w:r>
+        <w:rPr>
+          <w:color w:val="FF0000"/>
+        </w:rPr>
+        <w:t>Nesta seção descreva o processo de obtenção dos resultados obtidos e analise-os à luz dos objetivos iniciais, bem como dos eventuais usuários (humanos ou não) de tais resultados. Preferencialmente, utilize critérios estabelecidos na área de pesquisa de seu projeto.</w:t>
+      </w:r>
+      <w:r>
+        <w:rPr>
+          <w:color w:val="FF0000"/>
+        </w:rPr>
+        <w:t xml:space="preserve"> Discuta sobre critérios utilizados para a validação do sistema, bem como os testes utilizados (se for o caso).</w:t>
+      </w:r>
+    </w:p>
+    <w:p>
+      <w:pPr>
+        <w:rPr>
+          <w:color w:val="FF0000"/>
+        </w:rPr>
+      </w:pPr>
+    </w:p>
+    <w:p>
+      <w:pPr>
+        <w:pStyle w:val="Heading2"/>
+      </w:pPr>
+      <w:bookmarkStart w:id="76" w:name="_Toc356937037"/>
+      <w:r>
+        <w:t xml:space="preserve">3.5. </w:t>
+      </w:r>
+      <w:r>
+        <w:t>Dificuldades e Limitações</w:t>
+      </w:r>
       <w:bookmarkEnd w:id="76"/>
     </w:p>
     <w:p>
-      <w:pPr>
-        <w:rPr>
-          <w:color w:val="FF0000"/>
-        </w:rPr>
-      </w:pPr>
-      <w:r>
-        <w:rPr>
-          <w:color w:val="FF0000"/>
-        </w:rPr>
-        <w:t>Nesta seção</w:t>
-      </w:r>
-      <w:r>
-        <w:rPr>
-          <w:color w:val="FF0000"/>
-        </w:rPr>
-        <w:t xml:space="preserve"> o aluno</w:t>
-      </w:r>
-      <w:r>
-        <w:rPr>
-          <w:color w:val="FF0000"/>
-        </w:rPr>
-        <w:t xml:space="preserve"> </w:t>
-      </w:r>
-      <w:r>
-        <w:rPr>
-          <w:color w:val="FF0000"/>
-        </w:rPr>
-        <w:t>deve apresentar uma conclusão sobre este capítulo e introduzir brevemente o capítulo seguinte</w:t>
-      </w:r>
-      <w:r>
-        <w:rPr>
-          <w:color w:val="FF0000"/>
-        </w:rPr>
-        <w:t>.</w:t>
-      </w:r>
-    </w:p>
-    <w:p>
-      <w:pPr>
-        <w:pStyle w:val="Heading1"/>
-      </w:pPr>
-    </w:p>
-    <w:p>
-      <w:pPr>
-        <w:pStyle w:val="Heading1"/>
-      </w:pPr>
-    </w:p>
-    <w:p>
-      <w:pPr>
-        <w:pStyle w:val="Heading1"/>
-      </w:pPr>
-      <w:r>
-        <w:br w:type="page"/>
-      </w:r>
-      <w:bookmarkStart w:id="77" w:name="_Toc223175070"/>
-      <w:bookmarkStart w:id="78" w:name="_Toc223880349"/>
-      <w:bookmarkStart w:id="79" w:name="_Toc356937039"/>
-      <w:bookmarkEnd w:id="63"/>
-      <w:r>
-        <w:lastRenderedPageBreak/>
-        <w:t xml:space="preserve">CAPÍTULO </w:t>
-      </w:r>
-      <w:r>
-        <w:rPr>
-          <w:color w:val="FF0000"/>
-        </w:rPr>
-        <w:t>4</w:t>
-      </w:r>
-      <w:r>
-        <w:t>: CONCLUSÃO</w:t>
+      <w:r>
+        <w:rPr>
+          <w:color w:val="FF0000"/>
+        </w:rPr>
+        <w:t xml:space="preserve">Nesta seção, descreva as principais dificuldades e limitações encontradas durante a condução do trabalho. Sintetize lições aprendidas e comente sobre direções alternativas, se for o caso. Se pertinente, faça uma análise crítica da abordagem adotada em seu projeto, ou seja, você a considera adequada? Ela é limitada sob algum aspecto? </w:t>
+      </w:r>
+    </w:p>
+    <w:p>
+      <w:pPr>
+        <w:rPr>
+          <w:color w:val="FF0000"/>
+        </w:rPr>
+      </w:pPr>
+    </w:p>
+    <w:p>
+      <w:pPr>
+        <w:pStyle w:val="Heading2"/>
+      </w:pPr>
+      <w:bookmarkStart w:id="77" w:name="_Toc223175069"/>
+      <w:bookmarkStart w:id="78" w:name="_Toc223880348"/>
+      <w:bookmarkStart w:id="79" w:name="_Toc356937038"/>
+      <w:r>
+        <w:t>3.</w:t>
+      </w:r>
+      <w:r>
+        <w:t>6</w:t>
+      </w:r>
+      <w:r>
+        <w:t>. Considerações Finais</w:t>
       </w:r>
       <w:bookmarkEnd w:id="77"/>
       <w:bookmarkEnd w:id="78"/>
@@ -6261,38 +6070,103 @@
           <w:color w:val="FF0000"/>
         </w:rPr>
       </w:pPr>
-      <w:bookmarkStart w:id="80" w:name="_Toc223880350"/>
-      <w:bookmarkStart w:id="81" w:name="_Toc223880944"/>
-      <w:bookmarkStart w:id="82" w:name="_Toc223965459"/>
-      <w:bookmarkStart w:id="83" w:name="_Toc223965581"/>
-      <w:r>
-        <w:rPr>
-          <w:color w:val="FF0000"/>
-        </w:rPr>
-        <w:t>Neste capítulo, você deve expressar a sua visão crítica sobre alguns temas importantes. Teça conclusões a respeito do trabalho desenvolvido, experiências adquiridas e lições aprendidas.</w:t>
-      </w:r>
-    </w:p>
-    <w:p>
-      <w:pPr>
-        <w:pStyle w:val="Heading2"/>
-      </w:pPr>
-      <w:bookmarkStart w:id="84" w:name="_Toc223880351"/>
-      <w:bookmarkStart w:id="85" w:name="_Toc356937040"/>
+      <w:r>
+        <w:rPr>
+          <w:color w:val="FF0000"/>
+        </w:rPr>
+        <w:t>Nesta seção</w:t>
+      </w:r>
+      <w:r>
+        <w:rPr>
+          <w:color w:val="FF0000"/>
+        </w:rPr>
+        <w:t xml:space="preserve"> o aluno</w:t>
+      </w:r>
+      <w:r>
+        <w:rPr>
+          <w:color w:val="FF0000"/>
+        </w:rPr>
+        <w:t xml:space="preserve"> </w:t>
+      </w:r>
+      <w:r>
+        <w:rPr>
+          <w:color w:val="FF0000"/>
+        </w:rPr>
+        <w:t>deve apresentar uma conclusão sobre este capítulo e introduzir brevemente o capítulo seguinte</w:t>
+      </w:r>
+      <w:r>
+        <w:rPr>
+          <w:color w:val="FF0000"/>
+        </w:rPr>
+        <w:t>.</w:t>
+      </w:r>
+    </w:p>
+    <w:p>
+      <w:pPr>
+        <w:pStyle w:val="Heading1"/>
+      </w:pPr>
+      <w:r>
+        <w:br w:type="page"/>
+      </w:r>
+      <w:bookmarkStart w:id="80" w:name="_Toc223175070"/>
+      <w:bookmarkStart w:id="81" w:name="_Toc223880349"/>
+      <w:bookmarkStart w:id="82" w:name="_Toc356937039"/>
+      <w:bookmarkEnd w:id="66"/>
+      <w:r>
+        <w:lastRenderedPageBreak/>
+        <w:t xml:space="preserve">CAPÍTULO </w:t>
+      </w:r>
+      <w:r>
+        <w:rPr>
+          <w:color w:val="FF0000"/>
+        </w:rPr>
+        <w:t>4</w:t>
+      </w:r>
+      <w:r>
+        <w:t>: CONCLUSÃO</w:t>
+      </w:r>
       <w:bookmarkEnd w:id="80"/>
       <w:bookmarkEnd w:id="81"/>
       <w:bookmarkEnd w:id="82"/>
+    </w:p>
+    <w:p>
+      <w:pPr>
+        <w:rPr>
+          <w:color w:val="FF0000"/>
+        </w:rPr>
+      </w:pPr>
+      <w:bookmarkStart w:id="83" w:name="_Toc223880350"/>
+      <w:bookmarkStart w:id="84" w:name="_Toc223880944"/>
+      <w:bookmarkStart w:id="85" w:name="_Toc223965459"/>
+      <w:bookmarkStart w:id="86" w:name="_Toc223965581"/>
+      <w:r>
+        <w:rPr>
+          <w:color w:val="FF0000"/>
+        </w:rPr>
+        <w:t>Neste capítulo, você deve expressar a sua visão crítica sobre alguns temas importantes. Teça conclusões a respeito do trabalho desenvolvido, experiências adquiridas e lições aprendidas.</w:t>
+      </w:r>
+    </w:p>
+    <w:p>
+      <w:pPr>
+        <w:pStyle w:val="Heading2"/>
+      </w:pPr>
+      <w:bookmarkStart w:id="87" w:name="_Toc223880351"/>
+      <w:bookmarkStart w:id="88" w:name="_Toc356937040"/>
       <w:bookmarkEnd w:id="83"/>
-      <w:r>
-        <w:t>4.1</w:t>
-      </w:r>
-      <w:r>
-        <w:t xml:space="preserve">. </w:t>
-      </w:r>
-      <w:r>
-        <w:t>Contribuições</w:t>
-      </w:r>
       <w:bookmarkEnd w:id="84"/>
       <w:bookmarkEnd w:id="85"/>
+      <w:bookmarkEnd w:id="86"/>
+      <w:r>
+        <w:t>4.1</w:t>
+      </w:r>
+      <w:r>
+        <w:t xml:space="preserve">. </w:t>
+      </w:r>
+      <w:r>
+        <w:t>Contribuições</w:t>
+      </w:r>
+      <w:bookmarkEnd w:id="87"/>
+      <w:bookmarkEnd w:id="88"/>
     </w:p>
     <w:p>
       <w:pPr>
@@ -6344,14 +6218,14 @@
       <w:pPr>
         <w:pStyle w:val="Heading2"/>
       </w:pPr>
-      <w:bookmarkStart w:id="86" w:name="_Toc356937041"/>
+      <w:bookmarkStart w:id="89" w:name="_Toc356937041"/>
       <w:r>
         <w:t xml:space="preserve">4.2. </w:t>
       </w:r>
       <w:r>
         <w:t>Relacionamento entre o Curso e o Projeto</w:t>
       </w:r>
-      <w:bookmarkEnd w:id="86"/>
+      <w:bookmarkEnd w:id="89"/>
       <w:r>
         <w:t xml:space="preserve"> </w:t>
       </w:r>
@@ -6375,7 +6249,7 @@
       <w:pPr>
         <w:pStyle w:val="Heading2"/>
       </w:pPr>
-      <w:bookmarkStart w:id="87" w:name="_Toc356937042"/>
+      <w:bookmarkStart w:id="90" w:name="_Toc356937042"/>
       <w:r>
         <w:t>4.</w:t>
       </w:r>
@@ -6385,7 +6259,7 @@
       <w:r>
         <w:t>. Considerações sobre o Curso de Graduação</w:t>
       </w:r>
-      <w:bookmarkEnd w:id="87"/>
+      <w:bookmarkEnd w:id="90"/>
     </w:p>
     <w:p>
       <w:pPr>
@@ -6406,8 +6280,8 @@
       <w:pPr>
         <w:pStyle w:val="Heading2"/>
       </w:pPr>
-      <w:bookmarkStart w:id="88" w:name="_Toc223880352"/>
-      <w:bookmarkStart w:id="89" w:name="_Toc356937043"/>
+      <w:bookmarkStart w:id="91" w:name="_Toc223880352"/>
+      <w:bookmarkStart w:id="92" w:name="_Toc356937043"/>
       <w:r>
         <w:t>4.</w:t>
       </w:r>
@@ -6417,8 +6291,8 @@
       <w:r>
         <w:t>. Trabalhos Futuros</w:t>
       </w:r>
-      <w:bookmarkEnd w:id="88"/>
-      <w:bookmarkEnd w:id="89"/>
+      <w:bookmarkEnd w:id="91"/>
+      <w:bookmarkEnd w:id="92"/>
     </w:p>
     <w:p>
       <w:pPr>
@@ -6451,16 +6325,16 @@
         </w:rPr>
         <w:br w:type="page"/>
       </w:r>
-      <w:bookmarkStart w:id="90" w:name="_Toc223175072"/>
-      <w:bookmarkStart w:id="91" w:name="_Toc223880353"/>
-      <w:bookmarkStart w:id="92" w:name="_Toc356937044"/>
+      <w:bookmarkStart w:id="93" w:name="_Toc223175072"/>
+      <w:bookmarkStart w:id="94" w:name="_Toc223880353"/>
+      <w:bookmarkStart w:id="95" w:name="_Toc356937044"/>
       <w:r>
         <w:lastRenderedPageBreak/>
         <w:t>REFERÊNCIAS</w:t>
       </w:r>
-      <w:bookmarkEnd w:id="90"/>
-      <w:bookmarkEnd w:id="91"/>
-      <w:bookmarkEnd w:id="92"/>
+      <w:bookmarkEnd w:id="93"/>
+      <w:bookmarkEnd w:id="94"/>
+      <w:bookmarkEnd w:id="95"/>
     </w:p>
     <w:p>
       <w:pPr>
@@ -6655,13 +6529,13 @@
       <w:pPr>
         <w:pStyle w:val="Heading1"/>
       </w:pPr>
-      <w:bookmarkStart w:id="93" w:name="_Toc19248608"/>
+      <w:bookmarkStart w:id="96" w:name="_Toc19248608"/>
       <w:r>
         <w:br w:type="page"/>
       </w:r>
-      <w:bookmarkStart w:id="94" w:name="_Toc223175075"/>
-      <w:bookmarkStart w:id="95" w:name="_Toc223880356"/>
-      <w:bookmarkStart w:id="96" w:name="_Toc356937045"/>
+      <w:bookmarkStart w:id="97" w:name="_Toc223175075"/>
+      <w:bookmarkStart w:id="98" w:name="_Toc223880356"/>
+      <w:bookmarkStart w:id="99" w:name="_Toc356937045"/>
       <w:r>
         <w:lastRenderedPageBreak/>
         <w:t xml:space="preserve">APÊNDICE A </w:t>
@@ -6689,215 +6563,215 @@
           <w:color w:val="FF0000"/>
         </w:rPr>
         <w:t>e apêndice</w:t>
-      </w:r>
-      <w:bookmarkEnd w:id="94"/>
-      <w:bookmarkEnd w:id="95"/>
-      <w:bookmarkEnd w:id="96"/>
-      <w:r>
-        <w:t xml:space="preserve"> </w:t>
-      </w:r>
-    </w:p>
-    <w:p>
-      <w:pPr>
-        <w:rPr>
-          <w:color w:val="FF0000"/>
-        </w:rPr>
-      </w:pPr>
-      <w:r>
-        <w:rPr>
-          <w:b/>
-          <w:color w:val="FF0000"/>
-        </w:rPr>
-        <w:t xml:space="preserve">Observação </w:t>
-      </w:r>
-      <w:r>
-        <w:rPr>
-          <w:b/>
-          <w:color w:val="FF0000"/>
-        </w:rPr>
-        <w:t>1</w:t>
-      </w:r>
-      <w:r>
-        <w:rPr>
-          <w:b/>
-          <w:color w:val="FF0000"/>
-        </w:rPr>
-        <w:t>:</w:t>
-      </w:r>
-      <w:r>
-        <w:rPr>
-          <w:color w:val="FF0000"/>
-        </w:rPr>
-        <w:t xml:space="preserve"> Apêndice</w:t>
-      </w:r>
-      <w:r>
-        <w:rPr>
-          <w:color w:val="FF0000"/>
-        </w:rPr>
-        <w:t xml:space="preserve"> consiste em um texto ou documento elaborado pelo autor, a fim de complementar sua argumentação, sem prejuízo da unidade nuclear do trabalho. Os apêndices são identificados por letras maiúsculas consecutivas, travessão e pelos respectivos títulos. </w:t>
-      </w:r>
-    </w:p>
-    <w:p>
-      <w:pPr>
-        <w:rPr>
-          <w:color w:val="FF0000"/>
-        </w:rPr>
-      </w:pPr>
-      <w:r>
-        <w:rPr>
-          <w:b/>
-          <w:color w:val="FF0000"/>
-        </w:rPr>
-        <w:t xml:space="preserve">Observação </w:t>
-      </w:r>
-      <w:r>
-        <w:rPr>
-          <w:b/>
-          <w:color w:val="FF0000"/>
-        </w:rPr>
-        <w:t>2</w:t>
-      </w:r>
-      <w:r>
-        <w:rPr>
-          <w:b/>
-          <w:color w:val="FF0000"/>
-        </w:rPr>
-        <w:t>:</w:t>
-      </w:r>
-      <w:r>
-        <w:rPr>
-          <w:color w:val="FF0000"/>
-        </w:rPr>
-        <w:t xml:space="preserve"> Elemento opcional.</w:t>
-      </w:r>
-      <w:r>
-        <w:rPr>
-          <w:color w:val="FF0000"/>
-        </w:rPr>
-        <w:t xml:space="preserve"> </w:t>
-      </w:r>
-    </w:p>
-    <w:p>
-      <w:pPr>
-        <w:rPr>
-          <w:color w:val="FF0000"/>
-        </w:rPr>
-      </w:pPr>
-      <w:r>
-        <w:rPr>
-          <w:b/>
-          <w:color w:val="FF0000"/>
-        </w:rPr>
-        <w:t>Observaç</w:t>
-      </w:r>
-      <w:r>
-        <w:rPr>
-          <w:b/>
-          <w:color w:val="FF0000"/>
-        </w:rPr>
-        <w:t>ão 3</w:t>
-      </w:r>
-      <w:r>
-        <w:rPr>
-          <w:b/>
-          <w:color w:val="FF0000"/>
-        </w:rPr>
-        <w:t>:</w:t>
-      </w:r>
-      <w:r>
-        <w:rPr>
-          <w:color w:val="FF0000"/>
-        </w:rPr>
-        <w:t xml:space="preserve"> </w:t>
-      </w:r>
-      <w:r>
-        <w:rPr>
-          <w:color w:val="FF0000"/>
-        </w:rPr>
-        <w:t xml:space="preserve">Se houverem mais apêndices, </w:t>
-      </w:r>
-      <w:r>
-        <w:rPr>
-          <w:color w:val="FF0000"/>
-        </w:rPr>
-        <w:t>identifique-os como</w:t>
-      </w:r>
-      <w:r>
-        <w:rPr>
-          <w:color w:val="FF0000"/>
-        </w:rPr>
-        <w:t xml:space="preserve"> Apêndice B, Ap</w:t>
-      </w:r>
-      <w:r>
-        <w:rPr>
-          <w:color w:val="FF0000"/>
-        </w:rPr>
-        <w:t>êndice C</w:t>
-      </w:r>
-      <w:r>
-        <w:rPr>
-          <w:color w:val="FF0000"/>
-        </w:rPr>
-        <w:t xml:space="preserve"> e assim por diante.</w:t>
-      </w:r>
-    </w:p>
-    <w:p>
-      <w:pPr>
-        <w:pStyle w:val="Heading1"/>
-      </w:pPr>
-      <w:r>
-        <w:br w:type="page"/>
-      </w:r>
-      <w:bookmarkStart w:id="97" w:name="_Toc223175076"/>
-      <w:bookmarkStart w:id="98" w:name="_Toc223880357"/>
-      <w:bookmarkStart w:id="99" w:name="_Toc356937046"/>
-      <w:r>
-        <w:lastRenderedPageBreak/>
-        <w:t>ANEXO</w:t>
-      </w:r>
-      <w:bookmarkEnd w:id="93"/>
-      <w:r>
-        <w:t xml:space="preserve"> A </w:t>
-      </w:r>
-      <w:r>
-        <w:rPr>
-          <w:color w:val="000000"/>
-        </w:rPr>
-        <w:t>–</w:t>
-      </w:r>
-      <w:r>
-        <w:rPr>
-          <w:color w:val="000000"/>
-        </w:rPr>
-        <w:t xml:space="preserve"> </w:t>
-      </w:r>
-      <w:r>
-        <w:rPr>
-          <w:color w:val="FF0000"/>
-        </w:rPr>
-        <w:t>Título</w:t>
-      </w:r>
-      <w:r>
-        <w:rPr>
-          <w:color w:val="FF0000"/>
-        </w:rPr>
-        <w:t xml:space="preserve"> </w:t>
-      </w:r>
-      <w:r>
-        <w:rPr>
-          <w:color w:val="FF0000"/>
-        </w:rPr>
-        <w:t>deste</w:t>
-      </w:r>
-      <w:r>
-        <w:rPr>
-          <w:color w:val="FF0000"/>
-        </w:rPr>
-        <w:t xml:space="preserve"> anexo</w:t>
       </w:r>
       <w:bookmarkEnd w:id="97"/>
       <w:bookmarkEnd w:id="98"/>
       <w:bookmarkEnd w:id="99"/>
+      <w:r>
+        <w:t xml:space="preserve"> </w:t>
+      </w:r>
+    </w:p>
+    <w:p>
+      <w:pPr>
+        <w:rPr>
+          <w:color w:val="FF0000"/>
+        </w:rPr>
+      </w:pPr>
+      <w:r>
+        <w:rPr>
+          <w:b/>
+          <w:color w:val="FF0000"/>
+        </w:rPr>
+        <w:t xml:space="preserve">Observação </w:t>
+      </w:r>
+      <w:r>
+        <w:rPr>
+          <w:b/>
+          <w:color w:val="FF0000"/>
+        </w:rPr>
+        <w:t>1</w:t>
+      </w:r>
+      <w:r>
+        <w:rPr>
+          <w:b/>
+          <w:color w:val="FF0000"/>
+        </w:rPr>
+        <w:t>:</w:t>
+      </w:r>
+      <w:r>
+        <w:rPr>
+          <w:color w:val="FF0000"/>
+        </w:rPr>
+        <w:t xml:space="preserve"> Apêndice</w:t>
+      </w:r>
+      <w:r>
+        <w:rPr>
+          <w:color w:val="FF0000"/>
+        </w:rPr>
+        <w:t xml:space="preserve"> consiste em um texto ou documento elaborado pelo autor, a fim de complementar sua argumentação, sem prejuízo da unidade nuclear do trabalho. Os apêndices são identificados por letras maiúsculas consecutivas, travessão e pelos respectivos títulos. </w:t>
+      </w:r>
+    </w:p>
+    <w:p>
+      <w:pPr>
+        <w:rPr>
+          <w:color w:val="FF0000"/>
+        </w:rPr>
+      </w:pPr>
+      <w:r>
+        <w:rPr>
+          <w:b/>
+          <w:color w:val="FF0000"/>
+        </w:rPr>
+        <w:t xml:space="preserve">Observação </w:t>
+      </w:r>
+      <w:r>
+        <w:rPr>
+          <w:b/>
+          <w:color w:val="FF0000"/>
+        </w:rPr>
+        <w:t>2</w:t>
+      </w:r>
+      <w:r>
+        <w:rPr>
+          <w:b/>
+          <w:color w:val="FF0000"/>
+        </w:rPr>
+        <w:t>:</w:t>
+      </w:r>
+      <w:r>
+        <w:rPr>
+          <w:color w:val="FF0000"/>
+        </w:rPr>
+        <w:t xml:space="preserve"> Elemento opcional.</w:t>
+      </w:r>
+      <w:r>
+        <w:rPr>
+          <w:color w:val="FF0000"/>
+        </w:rPr>
+        <w:t xml:space="preserve"> </w:t>
+      </w:r>
+    </w:p>
+    <w:p>
+      <w:pPr>
+        <w:rPr>
+          <w:color w:val="FF0000"/>
+        </w:rPr>
+      </w:pPr>
+      <w:r>
+        <w:rPr>
+          <w:b/>
+          <w:color w:val="FF0000"/>
+        </w:rPr>
+        <w:t>Observaç</w:t>
+      </w:r>
+      <w:r>
+        <w:rPr>
+          <w:b/>
+          <w:color w:val="FF0000"/>
+        </w:rPr>
+        <w:t>ão 3</w:t>
+      </w:r>
+      <w:r>
+        <w:rPr>
+          <w:b/>
+          <w:color w:val="FF0000"/>
+        </w:rPr>
+        <w:t>:</w:t>
+      </w:r>
+      <w:r>
+        <w:rPr>
+          <w:color w:val="FF0000"/>
+        </w:rPr>
+        <w:t xml:space="preserve"> </w:t>
+      </w:r>
+      <w:r>
+        <w:rPr>
+          <w:color w:val="FF0000"/>
+        </w:rPr>
+        <w:t xml:space="preserve">Se houverem mais apêndices, </w:t>
+      </w:r>
+      <w:r>
+        <w:rPr>
+          <w:color w:val="FF0000"/>
+        </w:rPr>
+        <w:t>identifique-os como</w:t>
+      </w:r>
+      <w:r>
+        <w:rPr>
+          <w:color w:val="FF0000"/>
+        </w:rPr>
+        <w:t xml:space="preserve"> Apêndice B, Ap</w:t>
+      </w:r>
+      <w:r>
+        <w:rPr>
+          <w:color w:val="FF0000"/>
+        </w:rPr>
+        <w:t>êndice C</w:t>
+      </w:r>
+      <w:r>
+        <w:rPr>
+          <w:color w:val="FF0000"/>
+        </w:rPr>
+        <w:t xml:space="preserve"> e assim por diante.</w:t>
+      </w:r>
+    </w:p>
+    <w:p>
+      <w:pPr>
+        <w:pStyle w:val="Heading1"/>
+      </w:pPr>
+      <w:r>
+        <w:br w:type="page"/>
+      </w:r>
+      <w:bookmarkStart w:id="100" w:name="_Toc223175076"/>
+      <w:bookmarkStart w:id="101" w:name="_Toc223880357"/>
+      <w:bookmarkStart w:id="102" w:name="_Toc356937046"/>
+      <w:r>
+        <w:lastRenderedPageBreak/>
+        <w:t>ANEXO</w:t>
+      </w:r>
+      <w:bookmarkEnd w:id="96"/>
+      <w:r>
+        <w:t xml:space="preserve"> A </w:t>
+      </w:r>
+      <w:r>
+        <w:rPr>
+          <w:color w:val="000000"/>
+        </w:rPr>
+        <w:t>–</w:t>
+      </w:r>
+      <w:r>
+        <w:rPr>
+          <w:color w:val="000000"/>
+        </w:rPr>
+        <w:t xml:space="preserve"> </w:t>
+      </w:r>
+      <w:r>
+        <w:rPr>
+          <w:color w:val="FF0000"/>
+        </w:rPr>
+        <w:t>Título</w:t>
+      </w:r>
+      <w:r>
+        <w:rPr>
+          <w:color w:val="FF0000"/>
+        </w:rPr>
+        <w:t xml:space="preserve"> </w:t>
+      </w:r>
+      <w:r>
+        <w:rPr>
+          <w:color w:val="FF0000"/>
+        </w:rPr>
+        <w:t>deste</w:t>
+      </w:r>
+      <w:r>
+        <w:rPr>
+          <w:color w:val="FF0000"/>
+        </w:rPr>
+        <w:t xml:space="preserve"> anexo</w:t>
+      </w:r>
+      <w:bookmarkEnd w:id="100"/>
+      <w:bookmarkEnd w:id="101"/>
+      <w:bookmarkEnd w:id="102"/>
     </w:p>
     <w:p>
       <w:pPr>
@@ -7087,6 +6961,264 @@
     </w:sectPr>
   </w:body>
 </w:document>
+</file>
+
+<file path=word/comments.xml><?xml version="1.0" encoding="utf-8"?>
+<w:comments xmlns:wpc="http://schemas.microsoft.com/office/word/2010/wordprocessingCanvas" xmlns:cx="http://schemas.microsoft.com/office/drawing/2014/chartex" xmlns:cx1="http://schemas.microsoft.com/office/drawing/2015/9/8/chartex" xmlns:cx2="http://schemas.microsoft.com/office/drawing/2015/10/21/chartex" xmlns:cx3="http://schemas.microsoft.com/office/drawing/2016/5/9/chartex" xmlns:cx4="http://schemas.microsoft.com/office/drawing/2016/5/10/chartex" xmlns:cx5="http://schemas.microsoft.com/office/drawing/2016/5/11/chartex" xmlns:cx6="http://schemas.microsoft.com/office/drawing/2016/5/12/chartex" xmlns:cx7="http://schemas.microsoft.com/office/drawing/2016/5/13/chartex" xmlns:cx8="http://schemas.microsoft.com/office/drawing/2016/5/14/chartex" xmlns:mc="http://schemas.openxmlformats.org/markup-compatibility/2006" xmlns:aink="http://schemas.microsoft.com/office/drawing/2016/ink" xmlns:am3d="http://schemas.microsoft.com/office/drawing/2017/model3d" xmlns:o="urn:schemas-microsoft-com:office:office" xmlns:r="http://schemas.openxmlformats.org/officeDocument/2006/relationships" xmlns:m="http://schemas.openxmlformats.org/officeDocument/2006/math" xmlns:v="urn:schemas-microsoft-com:vml" xmlns:wp14="http://schemas.microsoft.com/office/word/2010/wordprocessingDrawing" xmlns:wp="http://schemas.openxmlformats.org/drawingml/2006/wordprocessingDrawing" xmlns:w10="urn:schemas-microsoft-com:office:word" xmlns:w="http://schemas.openxmlformats.org/wordprocessingml/2006/main" xmlns:w14="http://schemas.microsoft.com/office/word/2010/wordml" xmlns:w15="http://schemas.microsoft.com/office/word/2012/wordml" xmlns:w16cex="http://schemas.microsoft.com/office/word/2018/wordml/cex" xmlns:w16cid="http://schemas.microsoft.com/office/word/2016/wordml/cid" xmlns:w16="http://schemas.microsoft.com/office/word/2018/wordml" xmlns:w16se="http://schemas.microsoft.com/office/word/2015/wordml/symex" xmlns:wpg="http://schemas.microsoft.com/office/word/2010/wordprocessingGroup" xmlns:wpi="http://schemas.microsoft.com/office/word/2010/wordprocessingInk" xmlns:wne="http://schemas.microsoft.com/office/word/2006/wordml" xmlns:wps="http://schemas.microsoft.com/office/word/2010/wordprocessingShape" mc:Ignorable="w14 w15 w16se w16cid w16 w16cex wp14">
+  <w:comment w:id="0" w:author="Otávio Sumi" w:date="2020-06-02T11:42:00Z" w:initials="OS">
+    <w:p>
+      <w:pPr>
+        <w:pStyle w:val="CommentText"/>
+      </w:pPr>
+      <w:r>
+        <w:rPr>
+          <w:rStyle w:val="CommentReference"/>
+        </w:rPr>
+        <w:annotationRef/>
+      </w:r>
+      <w:r>
+        <w:t>Mudar o título para algo bibliográfico “Um estudo bibliográfico sobre as iniciativas das universidades públicas do estado de São Paulo”</w:t>
+      </w:r>
+    </w:p>
+  </w:comment>
+  <w:comment w:id="1" w:author="Otávio Sumi" w:date="2020-05-16T16:18:00Z" w:initials="OS">
+    <w:p>
+      <w:pPr>
+        <w:rPr>
+          <w:color w:val="FF0000"/>
+        </w:rPr>
+      </w:pPr>
+      <w:r>
+        <w:rPr>
+          <w:rStyle w:val="CommentReference"/>
+        </w:rPr>
+        <w:annotationRef/>
+      </w:r>
+      <w:r>
+        <w:rPr>
+          <w:b/>
+          <w:color w:val="FF0000"/>
+        </w:rPr>
+        <w:t>Observação 1:</w:t>
+      </w:r>
+      <w:r>
+        <w:rPr>
+          <w:color w:val="FF0000"/>
+        </w:rPr>
+        <w:t xml:space="preserve"> Esta seção é ob</w:t>
+      </w:r>
+      <w:r>
+        <w:rPr>
+          <w:color w:val="FF0000"/>
+        </w:rPr>
+        <w:t>rigatória</w:t>
+      </w:r>
+      <w:r>
+        <w:rPr>
+          <w:color w:val="FF0000"/>
+        </w:rPr>
+        <w:t>.</w:t>
+      </w:r>
+    </w:p>
+    <w:p>
+      <w:pPr>
+        <w:rPr>
+          <w:color w:val="FF0000"/>
+        </w:rPr>
+      </w:pPr>
+    </w:p>
+    <w:p>
+      <w:pPr>
+        <w:rPr>
+          <w:color w:val="FF0000"/>
+        </w:rPr>
+      </w:pPr>
+      <w:r>
+        <w:rPr>
+          <w:b/>
+          <w:color w:val="FF0000"/>
+        </w:rPr>
+        <w:t>Observação 2:</w:t>
+      </w:r>
+      <w:r>
+        <w:rPr>
+          <w:color w:val="FF0000"/>
+        </w:rPr>
+        <w:t xml:space="preserve">  O resumo deve apresentar de forma concisa os pontos relevantes do texto. Deve ter o objetivo de abrevia o tempo do leitor e estimular a consulta ao texto completo da monografia.</w:t>
+      </w:r>
+    </w:p>
+    <w:p>
+      <w:pPr>
+        <w:rPr>
+          <w:color w:val="FF0000"/>
+        </w:rPr>
+      </w:pPr>
+    </w:p>
+    <w:p>
+      <w:pPr>
+        <w:rPr>
+          <w:color w:val="FF0000"/>
+        </w:rPr>
+      </w:pPr>
+      <w:r>
+        <w:rPr>
+          <w:b/>
+          <w:color w:val="FF0000"/>
+        </w:rPr>
+        <w:t>Observação 3:</w:t>
+      </w:r>
+      <w:r>
+        <w:rPr>
+          <w:color w:val="FF0000"/>
+        </w:rPr>
+        <w:t xml:space="preserve">   Deve ser redigido em parágrafo único, através de uma sequência de frases concisas e ob</w:t>
+      </w:r>
+      <w:r>
+        <w:rPr>
+          <w:color w:val="FF0000"/>
+        </w:rPr>
+        <w:t>jetivas e com espaçamento duplo.</w:t>
+      </w:r>
+    </w:p>
+    <w:p>
+      <w:pPr>
+        <w:rPr>
+          <w:color w:val="FF0000"/>
+        </w:rPr>
+      </w:pPr>
+    </w:p>
+    <w:p>
+      <w:pPr>
+        <w:rPr>
+          <w:color w:val="FF0000"/>
+        </w:rPr>
+      </w:pPr>
+      <w:r>
+        <w:rPr>
+          <w:b/>
+          <w:color w:val="FF0000"/>
+        </w:rPr>
+        <w:t>Observação 4:</w:t>
+      </w:r>
+      <w:r>
+        <w:rPr>
+          <w:color w:val="FF0000"/>
+        </w:rPr>
+        <w:t xml:space="preserve">   O resumo nã</w:t>
+      </w:r>
+      <w:r>
+        <w:rPr>
+          <w:color w:val="FF0000"/>
+        </w:rPr>
+        <w:t>o deve ultrapassar 500 palavras.</w:t>
+      </w:r>
+    </w:p>
+    <w:p>
+      <w:pPr>
+        <w:rPr>
+          <w:color w:val="FF0000"/>
+        </w:rPr>
+      </w:pPr>
+    </w:p>
+    <w:p>
+      <w:pPr>
+        <w:rPr>
+          <w:color w:val="FF0000"/>
+        </w:rPr>
+      </w:pPr>
+      <w:r>
+        <w:rPr>
+          <w:b/>
+          <w:color w:val="FF0000"/>
+        </w:rPr>
+        <w:t xml:space="preserve">Observação </w:t>
+      </w:r>
+      <w:r>
+        <w:rPr>
+          <w:b/>
+          <w:color w:val="FF0000"/>
+        </w:rPr>
+        <w:t>5</w:t>
+      </w:r>
+      <w:r>
+        <w:rPr>
+          <w:b/>
+          <w:color w:val="FF0000"/>
+        </w:rPr>
+        <w:t>:</w:t>
+      </w:r>
+      <w:r>
+        <w:rPr>
+          <w:color w:val="FF0000"/>
+        </w:rPr>
+        <w:t xml:space="preserve">  </w:t>
+      </w:r>
+      <w:r>
+        <w:rPr>
+          <w:color w:val="FF0000"/>
+        </w:rPr>
+        <w:t>Mais informações sobre a escrita de resumo, consulte a norma NBR 6028/</w:t>
+      </w:r>
+      <w:r>
+        <w:rPr>
+          <w:color w:val="FF0000"/>
+        </w:rPr>
+        <w:t>1990</w:t>
+      </w:r>
+      <w:r>
+        <w:rPr>
+          <w:color w:val="FF0000"/>
+        </w:rPr>
+        <w:t xml:space="preserve"> para escrita de resumos.</w:t>
+      </w:r>
+    </w:p>
+    <w:p>
+      <w:pPr>
+        <w:pStyle w:val="CommentText"/>
+      </w:pPr>
+    </w:p>
+  </w:comment>
+  <w:comment w:id="2" w:author="Otávio Sumi" w:date="2020-05-16T16:17:00Z" w:initials="OS">
+    <w:p>
+      <w:pPr>
+        <w:pStyle w:val="CommentText"/>
+      </w:pPr>
+      <w:r>
+        <w:rPr>
+          <w:rStyle w:val="CommentReference"/>
+        </w:rPr>
+        <w:annotationRef/>
+      </w:r>
+      <w:r>
+        <w:t>Procurar se existe mesmo essa separação de formas ativas e passivas de uso de software.</w:t>
+      </w:r>
+    </w:p>
+  </w:comment>
+</w:comments>
+</file>
+
+<file path=word/commentsExtended.xml><?xml version="1.0" encoding="utf-8"?>
+<w15:commentsEx xmlns:wpc="http://schemas.microsoft.com/office/word/2010/wordprocessingCanvas" xmlns:cx="http://schemas.microsoft.com/office/drawing/2014/chartex" xmlns:cx1="http://schemas.microsoft.com/office/drawing/2015/9/8/chartex" xmlns:cx2="http://schemas.microsoft.com/office/drawing/2015/10/21/chartex" xmlns:cx3="http://schemas.microsoft.com/office/drawing/2016/5/9/chartex" xmlns:cx4="http://schemas.microsoft.com/office/drawing/2016/5/10/chartex" xmlns:cx5="http://schemas.microsoft.com/office/drawing/2016/5/11/chartex" xmlns:cx6="http://schemas.microsoft.com/office/drawing/2016/5/12/chartex" xmlns:cx7="http://schemas.microsoft.com/office/drawing/2016/5/13/chartex" xmlns:cx8="http://schemas.microsoft.com/office/drawing/2016/5/14/chartex" xmlns:mc="http://schemas.openxmlformats.org/markup-compatibility/2006" xmlns:aink="http://schemas.microsoft.com/office/drawing/2016/ink" xmlns:am3d="http://schemas.microsoft.com/office/drawing/2017/model3d" xmlns:o="urn:schemas-microsoft-com:office:office" xmlns:r="http://schemas.openxmlformats.org/officeDocument/2006/relationships" xmlns:m="http://schemas.openxmlformats.org/officeDocument/2006/math" xmlns:v="urn:schemas-microsoft-com:vml" xmlns:wp14="http://schemas.microsoft.com/office/word/2010/wordprocessingDrawing" xmlns:wp="http://schemas.openxmlformats.org/drawingml/2006/wordprocessingDrawing" xmlns:w10="urn:schemas-microsoft-com:office:word" xmlns:w="http://schemas.openxmlformats.org/wordprocessingml/2006/main" xmlns:w14="http://schemas.microsoft.com/office/word/2010/wordml" xmlns:w15="http://schemas.microsoft.com/office/word/2012/wordml" xmlns:w16cex="http://schemas.microsoft.com/office/word/2018/wordml/cex" xmlns:w16cid="http://schemas.microsoft.com/office/word/2016/wordml/cid" xmlns:w16="http://schemas.microsoft.com/office/word/2018/wordml" xmlns:w16se="http://schemas.microsoft.com/office/word/2015/wordml/symex" xmlns:wpg="http://schemas.microsoft.com/office/word/2010/wordprocessingGroup" xmlns:wpi="http://schemas.microsoft.com/office/word/2010/wordprocessingInk" xmlns:wne="http://schemas.microsoft.com/office/word/2006/wordml" xmlns:wps="http://schemas.microsoft.com/office/word/2010/wordprocessingShape" mc:Ignorable="w14 w15 w16se w16cid w16 w16cex wp14">
+  <w15:commentEx w15:paraId="378FD438" w15:done="0"/>
+  <w15:commentEx w15:paraId="6270CC05" w15:done="0"/>
+  <w15:commentEx w15:paraId="5A4EF94C" w15:done="0"/>
+</w15:commentsEx>
+</file>
+
+<file path=word/commentsExtensible.xml><?xml version="1.0" encoding="utf-8"?>
+<w16cex:commentsExtensible xmlns:wpc="http://schemas.microsoft.com/office/word/2010/wordprocessingCanvas" xmlns:cx="http://schemas.microsoft.com/office/drawing/2014/chartex" xmlns:cx1="http://schemas.microsoft.com/office/drawing/2015/9/8/chartex" xmlns:cx2="http://schemas.microsoft.com/office/drawing/2015/10/21/chartex" xmlns:cx3="http://schemas.microsoft.com/office/drawing/2016/5/9/chartex" xmlns:cx4="http://schemas.microsoft.com/office/drawing/2016/5/10/chartex" xmlns:cx5="http://schemas.microsoft.com/office/drawing/2016/5/11/chartex" xmlns:cx6="http://schemas.microsoft.com/office/drawing/2016/5/12/chartex" xmlns:cx7="http://schemas.microsoft.com/office/drawing/2016/5/13/chartex" xmlns:cx8="http://schemas.microsoft.com/office/drawing/2016/5/14/chartex" xmlns:mc="http://schemas.openxmlformats.org/markup-compatibility/2006" xmlns:aink="http://schemas.microsoft.com/office/drawing/2016/ink" xmlns:am3d="http://schemas.microsoft.com/office/drawing/2017/model3d" xmlns:o="urn:schemas-microsoft-com:office:office" xmlns:r="http://schemas.openxmlformats.org/officeDocument/2006/relationships" xmlns:m="http://schemas.openxmlformats.org/officeDocument/2006/math" xmlns:v="urn:schemas-microsoft-com:vml" xmlns:wp14="http://schemas.microsoft.com/office/word/2010/wordprocessingDrawing" xmlns:wp="http://schemas.openxmlformats.org/drawingml/2006/wordprocessingDrawing" xmlns:w10="urn:schemas-microsoft-com:office:word" xmlns:w="http://schemas.openxmlformats.org/wordprocessingml/2006/main" xmlns:w14="http://schemas.microsoft.com/office/word/2010/wordml" xmlns:w15="http://schemas.microsoft.com/office/word/2012/wordml" xmlns:w16cex="http://schemas.microsoft.com/office/word/2018/wordml/cex" xmlns:w16cid="http://schemas.microsoft.com/office/word/2016/wordml/cid" xmlns:w16="http://schemas.microsoft.com/office/word/2018/wordml" xmlns:w16se="http://schemas.microsoft.com/office/word/2015/wordml/symex" xmlns:wpg="http://schemas.microsoft.com/office/word/2010/wordprocessingGroup" xmlns:wpi="http://schemas.microsoft.com/office/word/2010/wordprocessingInk" xmlns:wne="http://schemas.microsoft.com/office/word/2006/wordml" xmlns:wps="http://schemas.microsoft.com/office/word/2010/wordprocessingShape" mc:Ignorable="w14 w15 w16se w16cid w16 w16cex wp14">
+  <w16cex:commentExtensible w16cex:durableId="2280B9BB" w16cex:dateUtc="2020-06-02T14:42:00Z"/>
+  <w16cex:commentExtensible w16cex:durableId="226A90DA" w16cex:dateUtc="2020-05-16T19:18:00Z"/>
+  <w16cex:commentExtensible w16cex:durableId="226A9084" w16cex:dateUtc="2020-05-16T19:17:00Z"/>
+</w16cex:commentsExtensible>
+</file>
+
+<file path=word/commentsIds.xml><?xml version="1.0" encoding="utf-8"?>
+<w16cid:commentsIds xmlns:wpc="http://schemas.microsoft.com/office/word/2010/wordprocessingCanvas" xmlns:cx="http://schemas.microsoft.com/office/drawing/2014/chartex" xmlns:cx1="http://schemas.microsoft.com/office/drawing/2015/9/8/chartex" xmlns:cx2="http://schemas.microsoft.com/office/drawing/2015/10/21/chartex" xmlns:cx3="http://schemas.microsoft.com/office/drawing/2016/5/9/chartex" xmlns:cx4="http://schemas.microsoft.com/office/drawing/2016/5/10/chartex" xmlns:cx5="http://schemas.microsoft.com/office/drawing/2016/5/11/chartex" xmlns:cx6="http://schemas.microsoft.com/office/drawing/2016/5/12/chartex" xmlns:cx7="http://schemas.microsoft.com/office/drawing/2016/5/13/chartex" xmlns:cx8="http://schemas.microsoft.com/office/drawing/2016/5/14/chartex" xmlns:mc="http://schemas.openxmlformats.org/markup-compatibility/2006" xmlns:aink="http://schemas.microsoft.com/office/drawing/2016/ink" xmlns:am3d="http://schemas.microsoft.com/office/drawing/2017/model3d" xmlns:o="urn:schemas-microsoft-com:office:office" xmlns:r="http://schemas.openxmlformats.org/officeDocument/2006/relationships" xmlns:m="http://schemas.openxmlformats.org/officeDocument/2006/math" xmlns:v="urn:schemas-microsoft-com:vml" xmlns:wp14="http://schemas.microsoft.com/office/word/2010/wordprocessingDrawing" xmlns:wp="http://schemas.openxmlformats.org/drawingml/2006/wordprocessingDrawing" xmlns:w10="urn:schemas-microsoft-com:office:word" xmlns:w="http://schemas.openxmlformats.org/wordprocessingml/2006/main" xmlns:w14="http://schemas.microsoft.com/office/word/2010/wordml" xmlns:w15="http://schemas.microsoft.com/office/word/2012/wordml" xmlns:w16cex="http://schemas.microsoft.com/office/word/2018/wordml/cex" xmlns:w16cid="http://schemas.microsoft.com/office/word/2016/wordml/cid" xmlns:w16="http://schemas.microsoft.com/office/word/2018/wordml" xmlns:w16se="http://schemas.microsoft.com/office/word/2015/wordml/symex" xmlns:wpg="http://schemas.microsoft.com/office/word/2010/wordprocessingGroup" xmlns:wpi="http://schemas.microsoft.com/office/word/2010/wordprocessingInk" xmlns:wne="http://schemas.microsoft.com/office/word/2006/wordml" xmlns:wps="http://schemas.microsoft.com/office/word/2010/wordprocessingShape" mc:Ignorable="w14 w15 w16se w16cid w16 w16cex wp14">
+  <w16cid:commentId w16cid:paraId="378FD438" w16cid:durableId="2280B9BB"/>
+  <w16cid:commentId w16cid:paraId="6270CC05" w16cid:durableId="226A90DA"/>
+  <w16cid:commentId w16cid:paraId="5A4EF94C" w16cid:durableId="226A9084"/>
+</w16cid:commentsIds>
 </file>
 
 <file path=word/endnotes.xml><?xml version="1.0" encoding="utf-8"?>
@@ -9426,6 +9558,14 @@
     <w:abstractNumId w:val="14"/>
   </w:num>
 </w:numbering>
+</file>
+
+<file path=word/people.xml><?xml version="1.0" encoding="utf-8"?>
+<w15:people xmlns:wpc="http://schemas.microsoft.com/office/word/2010/wordprocessingCanvas" xmlns:cx="http://schemas.microsoft.com/office/drawing/2014/chartex" xmlns:cx1="http://schemas.microsoft.com/office/drawing/2015/9/8/chartex" xmlns:cx2="http://schemas.microsoft.com/office/drawing/2015/10/21/chartex" xmlns:cx3="http://schemas.microsoft.com/office/drawing/2016/5/9/chartex" xmlns:cx4="http://schemas.microsoft.com/office/drawing/2016/5/10/chartex" xmlns:cx5="http://schemas.microsoft.com/office/drawing/2016/5/11/chartex" xmlns:cx6="http://schemas.microsoft.com/office/drawing/2016/5/12/chartex" xmlns:cx7="http://schemas.microsoft.com/office/drawing/2016/5/13/chartex" xmlns:cx8="http://schemas.microsoft.com/office/drawing/2016/5/14/chartex" xmlns:mc="http://schemas.openxmlformats.org/markup-compatibility/2006" xmlns:aink="http://schemas.microsoft.com/office/drawing/2016/ink" xmlns:am3d="http://schemas.microsoft.com/office/drawing/2017/model3d" xmlns:o="urn:schemas-microsoft-com:office:office" xmlns:r="http://schemas.openxmlformats.org/officeDocument/2006/relationships" xmlns:m="http://schemas.openxmlformats.org/officeDocument/2006/math" xmlns:v="urn:schemas-microsoft-com:vml" xmlns:wp14="http://schemas.microsoft.com/office/word/2010/wordprocessingDrawing" xmlns:wp="http://schemas.openxmlformats.org/drawingml/2006/wordprocessingDrawing" xmlns:w10="urn:schemas-microsoft-com:office:word" xmlns:w="http://schemas.openxmlformats.org/wordprocessingml/2006/main" xmlns:w14="http://schemas.microsoft.com/office/word/2010/wordml" xmlns:w15="http://schemas.microsoft.com/office/word/2012/wordml" xmlns:w16cex="http://schemas.microsoft.com/office/word/2018/wordml/cex" xmlns:w16cid="http://schemas.microsoft.com/office/word/2016/wordml/cid" xmlns:w16="http://schemas.microsoft.com/office/word/2018/wordml" xmlns:w16se="http://schemas.microsoft.com/office/word/2015/wordml/symex" xmlns:wpg="http://schemas.microsoft.com/office/word/2010/wordprocessingGroup" xmlns:wpi="http://schemas.microsoft.com/office/word/2010/wordprocessingInk" xmlns:wne="http://schemas.microsoft.com/office/word/2006/wordml" xmlns:wps="http://schemas.microsoft.com/office/word/2010/wordprocessingShape" mc:Ignorable="w14 w15 w16se w16cid w16 w16cex wp14">
+  <w15:person w15:author="Otávio Sumi">
+    <w15:presenceInfo w15:providerId="Windows Live" w15:userId="102871cb243168b4"/>
+  </w15:person>
+</w15:people>
 </file>
 
 <file path=word/styles.xml><?xml version="1.0" encoding="utf-8"?>
@@ -10409,6 +10549,58 @@
       <w:lang w:eastAsia="ja-JP" w:bidi="he-IL"/>
     </w:rPr>
   </w:style>
+  <w:style w:type="character" w:styleId="CommentReference">
+    <w:name w:val="annotation reference"/>
+    <w:basedOn w:val="DefaultParagraphFont"/>
+    <w:rsid w:val="006E1B90"/>
+    <w:rPr>
+      <w:sz w:val="16"/>
+      <w:szCs w:val="16"/>
+    </w:rPr>
+  </w:style>
+  <w:style w:type="paragraph" w:styleId="CommentText">
+    <w:name w:val="annotation text"/>
+    <w:basedOn w:val="Normal"/>
+    <w:link w:val="CommentTextChar"/>
+    <w:rsid w:val="006E1B90"/>
+    <w:pPr>
+      <w:spacing w:line="240" w:lineRule="auto"/>
+    </w:pPr>
+    <w:rPr>
+      <w:sz w:val="20"/>
+    </w:rPr>
+  </w:style>
+  <w:style w:type="character" w:customStyle="1" w:styleId="CommentTextChar">
+    <w:name w:val="Comment Text Char"/>
+    <w:basedOn w:val="DefaultParagraphFont"/>
+    <w:link w:val="CommentText"/>
+    <w:rsid w:val="006E1B90"/>
+    <w:rPr>
+      <w:lang w:val="pt-BR" w:eastAsia="pt-BR"/>
+    </w:rPr>
+  </w:style>
+  <w:style w:type="paragraph" w:styleId="CommentSubject">
+    <w:name w:val="annotation subject"/>
+    <w:basedOn w:val="CommentText"/>
+    <w:next w:val="CommentText"/>
+    <w:link w:val="CommentSubjectChar"/>
+    <w:rsid w:val="006E1B90"/>
+    <w:rPr>
+      <w:b/>
+      <w:bCs/>
+    </w:rPr>
+  </w:style>
+  <w:style w:type="character" w:customStyle="1" w:styleId="CommentSubjectChar">
+    <w:name w:val="Comment Subject Char"/>
+    <w:basedOn w:val="CommentTextChar"/>
+    <w:link w:val="CommentSubject"/>
+    <w:rsid w:val="006E1B90"/>
+    <w:rPr>
+      <w:b/>
+      <w:bCs/>
+      <w:lang w:val="pt-BR" w:eastAsia="pt-BR"/>
+    </w:rPr>
+  </w:style>
 </w:styles>
 </file>
 
@@ -10712,7 +10904,7 @@
 </file>
 
 <file path=customXml/itemProps1.xml><?xml version="1.0" encoding="utf-8"?>
-<ds:datastoreItem xmlns:ds="http://schemas.openxmlformats.org/officeDocument/2006/customXml" ds:itemID="{4B85FBCF-BAD6-42CB-A7F0-AB8CA6499C6C}">
+<ds:datastoreItem xmlns:ds="http://schemas.openxmlformats.org/officeDocument/2006/customXml" ds:itemID="{E88FF4D5-B9D3-48DD-BB34-95F14761F083}">
   <ds:schemaRefs>
     <ds:schemaRef ds:uri="http://schemas.openxmlformats.org/officeDocument/2006/bibliography"/>
   </ds:schemaRefs>

</xml_diff>